<commit_message>
add index.html and folder documents
</commit_message>
<xml_diff>
--- a/documents/Bài 2 - GIT.docx
+++ b/documents/Bài 2 - GIT.docx
@@ -833,13 +833,7 @@
       </w:r>
       <w:proofErr w:type="spellEnd"/>
       <w:r>
-        <w:t xml:space="preserve"> Repository</w:t>
-      </w:r>
-      <w:r>
-        <w:t xml:space="preserve"> (source code)</w:t>
-      </w:r>
-      <w:r>
-        <w:t xml:space="preserve"> </w:t>
+        <w:t xml:space="preserve"> Repository (source code) </w:t>
       </w:r>
       <w:proofErr w:type="spellStart"/>
       <w:r>
@@ -1183,7 +1177,7 @@
       </w:pPr>
       <w:r>
         <w:rPr>
-          <w:lang w:val="vi-VN"/>
+          <w:noProof/>
         </w:rPr>
         <w:drawing>
           <wp:inline distT="0" distB="0" distL="0" distR="0" wp14:anchorId="087C8655" wp14:editId="6C7F3EAF">
@@ -1225,10 +1219,7 @@
     <w:p>
       <w:r>
         <w:lastRenderedPageBreak/>
-        <w:t>5.1.</w:t>
-      </w:r>
-      <w:r>
-        <w:t xml:space="preserve">git </w:t>
+        <w:t xml:space="preserve">5.1.git </w:t>
       </w:r>
       <w:proofErr w:type="spellStart"/>
       <w:r>
@@ -1285,10 +1276,7 @@
     </w:p>
     <w:p>
       <w:r>
-        <w:t>5.2.</w:t>
-      </w:r>
-      <w:r>
-        <w:t>git clone</w:t>
+        <w:t>5.2.git clone</w:t>
       </w:r>
     </w:p>
     <w:p>
@@ -1332,10 +1320,7 @@
     </w:p>
     <w:p>
       <w:r>
-        <w:t>5.3.</w:t>
-      </w:r>
-      <w:r>
-        <w:t>git pull</w:t>
+        <w:t>5.3.git pull</w:t>
       </w:r>
     </w:p>
     <w:p>
@@ -1420,10 +1405,7 @@
     <w:p/>
     <w:p>
       <w:r>
-        <w:t>5.4.</w:t>
-      </w:r>
-      <w:r>
-        <w:t xml:space="preserve">git add </w:t>
+        <w:t xml:space="preserve">5.4.git add </w:t>
       </w:r>
       <w:proofErr w:type="spellStart"/>
       <w:r>
@@ -1576,10 +1558,7 @@
     </w:p>
     <w:p>
       <w:r>
-        <w:t>5.5.</w:t>
-      </w:r>
-      <w:r>
-        <w:t>git commit</w:t>
+        <w:t>5.5.git commit</w:t>
       </w:r>
     </w:p>
     <w:p>
@@ -1650,10 +1629,7 @@
     </w:p>
     <w:p>
       <w:r>
-        <w:t>5.6.</w:t>
-      </w:r>
-      <w:r>
-        <w:t>git push</w:t>
+        <w:t>5.6.git push</w:t>
       </w:r>
     </w:p>
     <w:p>
@@ -1737,10 +1713,7 @@
     </w:p>
     <w:p>
       <w:r>
-        <w:t>5.7.</w:t>
-      </w:r>
-      <w:r>
-        <w:t>git log</w:t>
+        <w:t>5.7.git log</w:t>
       </w:r>
     </w:p>
     <w:p>
@@ -1869,10 +1842,9 @@
           <w:lang w:val="vi-VN"/>
         </w:rPr>
       </w:pPr>
-      <w:bookmarkStart w:id="0" w:name="_GoBack"/>
       <w:r>
         <w:rPr>
-          <w:lang w:val="vi-VN"/>
+          <w:noProof/>
         </w:rPr>
         <w:drawing>
           <wp:inline distT="0" distB="0" distL="0" distR="0" wp14:anchorId="7141A533" wp14:editId="19285F82">
@@ -1910,7 +1882,6 @@
           </wp:inline>
         </w:drawing>
       </w:r>
-      <w:bookmarkEnd w:id="0"/>
     </w:p>
     <w:p>
       <w:pPr>
@@ -1922,8 +1893,63 @@
         <w:rPr>
           <w:lang w:val="vi-VN"/>
         </w:rPr>
-        <w:t>6.2.</w:t>
-      </w:r>
+        <w:t>6.2.Tạo git repository trong máy</w:t>
+      </w:r>
+    </w:p>
+    <w:p>
+      <w:pPr>
+        <w:rPr>
+          <w:lang w:val="vi-VN"/>
+        </w:rPr>
+      </w:pPr>
+      <w:r>
+        <w:rPr>
+          <w:lang w:val="vi-VN"/>
+        </w:rPr>
+        <w:drawing>
+          <wp:inline distT="0" distB="0" distL="0" distR="0" wp14:anchorId="59A94853" wp14:editId="04222748">
+            <wp:extent cx="6332220" cy="3387090"/>
+            <wp:effectExtent l="0" t="0" r="0" b="3810"/>
+            <wp:docPr id="3" name="Picture 3"/>
+            <wp:cNvGraphicFramePr>
+              <a:graphicFrameLocks xmlns:a="http://schemas.openxmlformats.org/drawingml/2006/main" noChangeAspect="1"/>
+            </wp:cNvGraphicFramePr>
+            <a:graphic xmlns:a="http://schemas.openxmlformats.org/drawingml/2006/main">
+              <a:graphicData uri="http://schemas.openxmlformats.org/drawingml/2006/picture">
+                <pic:pic xmlns:pic="http://schemas.openxmlformats.org/drawingml/2006/picture">
+                  <pic:nvPicPr>
+                    <pic:cNvPr id="1" name=""/>
+                    <pic:cNvPicPr/>
+                  </pic:nvPicPr>
+                  <pic:blipFill>
+                    <a:blip r:embed="rId9"/>
+                    <a:stretch>
+                      <a:fillRect/>
+                    </a:stretch>
+                  </pic:blipFill>
+                  <pic:spPr>
+                    <a:xfrm>
+                      <a:off x="0" y="0"/>
+                      <a:ext cx="6332220" cy="3387090"/>
+                    </a:xfrm>
+                    <a:prstGeom prst="rect">
+                      <a:avLst/>
+                    </a:prstGeom>
+                  </pic:spPr>
+                </pic:pic>
+              </a:graphicData>
+            </a:graphic>
+          </wp:inline>
+        </w:drawing>
+      </w:r>
+    </w:p>
+    <w:p>
+      <w:pPr>
+        <w:spacing w:before="0" w:after="160" w:line="259" w:lineRule="auto"/>
+        <w:rPr>
+          <w:lang w:val="vi-VN"/>
+        </w:rPr>
+      </w:pPr>
       <w:r>
         <w:rPr>
           <w:lang w:val="vi-VN"/>
@@ -1938,6 +1964,49 @@
           <w:lang w:val="vi-VN"/>
         </w:rPr>
       </w:pPr>
+      <w:bookmarkStart w:id="0" w:name="_GoBack"/>
+      <w:r>
+        <w:rPr>
+          <w:lang w:val="vi-VN"/>
+        </w:rPr>
+        <w:lastRenderedPageBreak/>
+        <w:drawing>
+          <wp:inline distT="0" distB="0" distL="0" distR="0" wp14:anchorId="77BC2140" wp14:editId="3339033C">
+            <wp:extent cx="6332220" cy="3209290"/>
+            <wp:effectExtent l="0" t="0" r="0" b="0"/>
+            <wp:docPr id="4" name="Picture 4"/>
+            <wp:cNvGraphicFramePr>
+              <a:graphicFrameLocks xmlns:a="http://schemas.openxmlformats.org/drawingml/2006/main" noChangeAspect="1"/>
+            </wp:cNvGraphicFramePr>
+            <a:graphic xmlns:a="http://schemas.openxmlformats.org/drawingml/2006/main">
+              <a:graphicData uri="http://schemas.openxmlformats.org/drawingml/2006/picture">
+                <pic:pic xmlns:pic="http://schemas.openxmlformats.org/drawingml/2006/picture">
+                  <pic:nvPicPr>
+                    <pic:cNvPr id="1" name=""/>
+                    <pic:cNvPicPr/>
+                  </pic:nvPicPr>
+                  <pic:blipFill>
+                    <a:blip r:embed="rId10"/>
+                    <a:stretch>
+                      <a:fillRect/>
+                    </a:stretch>
+                  </pic:blipFill>
+                  <pic:spPr>
+                    <a:xfrm>
+                      <a:off x="0" y="0"/>
+                      <a:ext cx="6332220" cy="3209290"/>
+                    </a:xfrm>
+                    <a:prstGeom prst="rect">
+                      <a:avLst/>
+                    </a:prstGeom>
+                  </pic:spPr>
+                </pic:pic>
+              </a:graphicData>
+            </a:graphic>
+          </wp:inline>
+        </w:drawing>
+      </w:r>
+      <w:bookmarkEnd w:id="0"/>
     </w:p>
     <w:sectPr>
       <w:pgSz w:w="12240" w:h="15840"/>
@@ -3089,7 +3158,7 @@
 </file>
 
 <file path=customXml/itemProps1.xml><?xml version="1.0" encoding="utf-8"?>
-<ds:datastoreItem xmlns:ds="http://schemas.openxmlformats.org/officeDocument/2006/customXml" ds:itemID="{73268A7B-7C39-44A3-8786-BD7CB7BDB6FC}">
+<ds:datastoreItem xmlns:ds="http://schemas.openxmlformats.org/officeDocument/2006/customXml" ds:itemID="{390E3D35-64C2-464B-87C5-5A759A6CE54E}">
   <ds:schemaRefs>
     <ds:schemaRef ds:uri="http://schemas.openxmlformats.org/officeDocument/2006/bibliography"/>
   </ds:schemaRefs>

</xml_diff>

<commit_message>
fix: add link file for index.html
</commit_message>
<xml_diff>
--- a/documents/Bài 2 - GIT.docx
+++ b/documents/Bài 2 - GIT.docx
@@ -8,7 +8,39 @@
         <w:spacing w:before="60" w:afterLines="60" w:after="144"/>
       </w:pPr>
       <w:r>
-        <w:t>1.Source Control/ Version Control là cái vẹo gì?</w:t>
+        <w:t xml:space="preserve">1.Source Control/ Version Control </w:t>
+      </w:r>
+      <w:proofErr w:type="spellStart"/>
+      <w:r>
+        <w:t>là</w:t>
+      </w:r>
+      <w:proofErr w:type="spellEnd"/>
+      <w:r>
+        <w:t xml:space="preserve"> </w:t>
+      </w:r>
+      <w:proofErr w:type="spellStart"/>
+      <w:r>
+        <w:t>cái</w:t>
+      </w:r>
+      <w:proofErr w:type="spellEnd"/>
+      <w:r>
+        <w:t xml:space="preserve"> </w:t>
+      </w:r>
+      <w:proofErr w:type="spellStart"/>
+      <w:r>
+        <w:t>vẹo</w:t>
+      </w:r>
+      <w:proofErr w:type="spellEnd"/>
+      <w:r>
+        <w:t xml:space="preserve"> </w:t>
+      </w:r>
+      <w:proofErr w:type="spellStart"/>
+      <w:r>
+        <w:t>gì</w:t>
+      </w:r>
+      <w:proofErr w:type="spellEnd"/>
+      <w:r>
+        <w:t>?</w:t>
       </w:r>
     </w:p>
     <w:p>
@@ -20,8 +52,93 @@
         </w:numPr>
         <w:spacing w:before="60" w:afterLines="60" w:after="144"/>
       </w:pPr>
-      <w:r>
-        <w:t>Là một hệ thống giúp thay đổi mọi thay đổi của source code</w:t>
+      <w:proofErr w:type="spellStart"/>
+      <w:r>
+        <w:t>Là</w:t>
+      </w:r>
+      <w:proofErr w:type="spellEnd"/>
+      <w:r>
+        <w:t xml:space="preserve"> </w:t>
+      </w:r>
+      <w:proofErr w:type="spellStart"/>
+      <w:r>
+        <w:t>một</w:t>
+      </w:r>
+      <w:proofErr w:type="spellEnd"/>
+      <w:r>
+        <w:t xml:space="preserve"> </w:t>
+      </w:r>
+      <w:proofErr w:type="spellStart"/>
+      <w:r>
+        <w:t>hệ</w:t>
+      </w:r>
+      <w:proofErr w:type="spellEnd"/>
+      <w:r>
+        <w:t xml:space="preserve"> </w:t>
+      </w:r>
+      <w:proofErr w:type="spellStart"/>
+      <w:r>
+        <w:t>thống</w:t>
+      </w:r>
+      <w:proofErr w:type="spellEnd"/>
+      <w:r>
+        <w:t xml:space="preserve"> </w:t>
+      </w:r>
+      <w:proofErr w:type="spellStart"/>
+      <w:r>
+        <w:t>giúp</w:t>
+      </w:r>
+      <w:proofErr w:type="spellEnd"/>
+      <w:r>
+        <w:t xml:space="preserve"> </w:t>
+      </w:r>
+      <w:proofErr w:type="spellStart"/>
+      <w:r>
+        <w:t>thay</w:t>
+      </w:r>
+      <w:proofErr w:type="spellEnd"/>
+      <w:r>
+        <w:t xml:space="preserve"> </w:t>
+      </w:r>
+      <w:proofErr w:type="spellStart"/>
+      <w:r>
+        <w:t>đổi</w:t>
+      </w:r>
+      <w:proofErr w:type="spellEnd"/>
+      <w:r>
+        <w:t xml:space="preserve"> </w:t>
+      </w:r>
+      <w:proofErr w:type="spellStart"/>
+      <w:r>
+        <w:t>mọi</w:t>
+      </w:r>
+      <w:proofErr w:type="spellEnd"/>
+      <w:r>
+        <w:t xml:space="preserve"> </w:t>
+      </w:r>
+      <w:proofErr w:type="spellStart"/>
+      <w:r>
+        <w:t>thay</w:t>
+      </w:r>
+      <w:proofErr w:type="spellEnd"/>
+      <w:r>
+        <w:t xml:space="preserve"> </w:t>
+      </w:r>
+      <w:proofErr w:type="spellStart"/>
+      <w:r>
+        <w:t>đổi</w:t>
+      </w:r>
+      <w:proofErr w:type="spellEnd"/>
+      <w:r>
+        <w:t xml:space="preserve"> </w:t>
+      </w:r>
+      <w:proofErr w:type="spellStart"/>
+      <w:r>
+        <w:t>của</w:t>
+      </w:r>
+      <w:proofErr w:type="spellEnd"/>
+      <w:r>
+        <w:t xml:space="preserve"> source code</w:t>
       </w:r>
     </w:p>
     <w:p>
@@ -33,9 +150,75 @@
         </w:numPr>
         <w:spacing w:before="60" w:afterLines="60" w:after="144"/>
       </w:pPr>
-      <w:r>
-        <w:t>Hỗ trợ nhiều người cùng làm việc một lúc</w:t>
-      </w:r>
+      <w:proofErr w:type="spellStart"/>
+      <w:r>
+        <w:t>Hỗ</w:t>
+      </w:r>
+      <w:proofErr w:type="spellEnd"/>
+      <w:r>
+        <w:t xml:space="preserve"> </w:t>
+      </w:r>
+      <w:proofErr w:type="spellStart"/>
+      <w:r>
+        <w:t>trợ</w:t>
+      </w:r>
+      <w:proofErr w:type="spellEnd"/>
+      <w:r>
+        <w:t xml:space="preserve"> </w:t>
+      </w:r>
+      <w:proofErr w:type="spellStart"/>
+      <w:r>
+        <w:t>nhiều</w:t>
+      </w:r>
+      <w:proofErr w:type="spellEnd"/>
+      <w:r>
+        <w:t xml:space="preserve"> </w:t>
+      </w:r>
+      <w:proofErr w:type="spellStart"/>
+      <w:r>
+        <w:t>người</w:t>
+      </w:r>
+      <w:proofErr w:type="spellEnd"/>
+      <w:r>
+        <w:t xml:space="preserve"> </w:t>
+      </w:r>
+      <w:proofErr w:type="spellStart"/>
+      <w:r>
+        <w:t>cùng</w:t>
+      </w:r>
+      <w:proofErr w:type="spellEnd"/>
+      <w:r>
+        <w:t xml:space="preserve"> </w:t>
+      </w:r>
+      <w:proofErr w:type="spellStart"/>
+      <w:r>
+        <w:t>làm</w:t>
+      </w:r>
+      <w:proofErr w:type="spellEnd"/>
+      <w:r>
+        <w:t xml:space="preserve"> </w:t>
+      </w:r>
+      <w:proofErr w:type="spellStart"/>
+      <w:r>
+        <w:t>việc</w:t>
+      </w:r>
+      <w:proofErr w:type="spellEnd"/>
+      <w:r>
+        <w:t xml:space="preserve"> </w:t>
+      </w:r>
+      <w:proofErr w:type="spellStart"/>
+      <w:r>
+        <w:t>một</w:t>
+      </w:r>
+      <w:proofErr w:type="spellEnd"/>
+      <w:r>
+        <w:t xml:space="preserve"> </w:t>
+      </w:r>
+      <w:proofErr w:type="spellStart"/>
+      <w:r>
+        <w:t>lúc</w:t>
+      </w:r>
+      <w:proofErr w:type="spellEnd"/>
     </w:p>
     <w:p>
       <w:pPr>
@@ -46,8 +229,85 @@
         </w:numPr>
         <w:spacing w:before="60" w:afterLines="60" w:after="144"/>
       </w:pPr>
-      <w:r>
-        <w:t>Xem được ai đã thay đổi code, quản lí việc ghép code</w:t>
+      <w:proofErr w:type="spellStart"/>
+      <w:r>
+        <w:t>Xem</w:t>
+      </w:r>
+      <w:proofErr w:type="spellEnd"/>
+      <w:r>
+        <w:t xml:space="preserve"> </w:t>
+      </w:r>
+      <w:proofErr w:type="spellStart"/>
+      <w:r>
+        <w:t>được</w:t>
+      </w:r>
+      <w:proofErr w:type="spellEnd"/>
+      <w:r>
+        <w:t xml:space="preserve"> </w:t>
+      </w:r>
+      <w:proofErr w:type="spellStart"/>
+      <w:r>
+        <w:t>ai</w:t>
+      </w:r>
+      <w:proofErr w:type="spellEnd"/>
+      <w:r>
+        <w:t xml:space="preserve"> </w:t>
+      </w:r>
+      <w:proofErr w:type="spellStart"/>
+      <w:r>
+        <w:t>đã</w:t>
+      </w:r>
+      <w:proofErr w:type="spellEnd"/>
+      <w:r>
+        <w:t xml:space="preserve"> </w:t>
+      </w:r>
+      <w:proofErr w:type="spellStart"/>
+      <w:r>
+        <w:t>thay</w:t>
+      </w:r>
+      <w:proofErr w:type="spellEnd"/>
+      <w:r>
+        <w:t xml:space="preserve"> </w:t>
+      </w:r>
+      <w:proofErr w:type="spellStart"/>
+      <w:r>
+        <w:t>đổi</w:t>
+      </w:r>
+      <w:proofErr w:type="spellEnd"/>
+      <w:r>
+        <w:t xml:space="preserve"> code, </w:t>
+      </w:r>
+      <w:proofErr w:type="spellStart"/>
+      <w:r>
+        <w:t>quản</w:t>
+      </w:r>
+      <w:proofErr w:type="spellEnd"/>
+      <w:r>
+        <w:t xml:space="preserve"> </w:t>
+      </w:r>
+      <w:proofErr w:type="spellStart"/>
+      <w:r>
+        <w:t>lí</w:t>
+      </w:r>
+      <w:proofErr w:type="spellEnd"/>
+      <w:r>
+        <w:t xml:space="preserve"> </w:t>
+      </w:r>
+      <w:proofErr w:type="spellStart"/>
+      <w:r>
+        <w:t>việc</w:t>
+      </w:r>
+      <w:proofErr w:type="spellEnd"/>
+      <w:r>
+        <w:t xml:space="preserve"> </w:t>
+      </w:r>
+      <w:proofErr w:type="spellStart"/>
+      <w:r>
+        <w:t>ghép</w:t>
+      </w:r>
+      <w:proofErr w:type="spellEnd"/>
+      <w:r>
+        <w:t xml:space="preserve"> code</w:t>
       </w:r>
     </w:p>
     <w:p>
@@ -59,8 +319,173 @@
         </w:numPr>
         <w:spacing w:before="60" w:afterLines="60" w:after="144"/>
       </w:pPr>
-      <w:r>
-        <w:t>Hoàn tác các thay đổi, đưa code về version cũ hơn, xem xét các tính năng trước khi ghép vào source code chính, không lo mất code.</w:t>
+      <w:proofErr w:type="spellStart"/>
+      <w:r>
+        <w:t>Hoàn</w:t>
+      </w:r>
+      <w:proofErr w:type="spellEnd"/>
+      <w:r>
+        <w:t xml:space="preserve"> </w:t>
+      </w:r>
+      <w:proofErr w:type="spellStart"/>
+      <w:r>
+        <w:t>tác</w:t>
+      </w:r>
+      <w:proofErr w:type="spellEnd"/>
+      <w:r>
+        <w:t xml:space="preserve"> </w:t>
+      </w:r>
+      <w:proofErr w:type="spellStart"/>
+      <w:r>
+        <w:t>các</w:t>
+      </w:r>
+      <w:proofErr w:type="spellEnd"/>
+      <w:r>
+        <w:t xml:space="preserve"> </w:t>
+      </w:r>
+      <w:proofErr w:type="spellStart"/>
+      <w:r>
+        <w:t>thay</w:t>
+      </w:r>
+      <w:proofErr w:type="spellEnd"/>
+      <w:r>
+        <w:t xml:space="preserve"> </w:t>
+      </w:r>
+      <w:proofErr w:type="spellStart"/>
+      <w:r>
+        <w:t>đổi</w:t>
+      </w:r>
+      <w:proofErr w:type="spellEnd"/>
+      <w:r>
+        <w:t xml:space="preserve">, </w:t>
+      </w:r>
+      <w:proofErr w:type="spellStart"/>
+      <w:r>
+        <w:t>đưa</w:t>
+      </w:r>
+      <w:proofErr w:type="spellEnd"/>
+      <w:r>
+        <w:t xml:space="preserve"> code </w:t>
+      </w:r>
+      <w:proofErr w:type="spellStart"/>
+      <w:r>
+        <w:t>về</w:t>
+      </w:r>
+      <w:proofErr w:type="spellEnd"/>
+      <w:r>
+        <w:t xml:space="preserve"> version </w:t>
+      </w:r>
+      <w:proofErr w:type="spellStart"/>
+      <w:r>
+        <w:t>cũ</w:t>
+      </w:r>
+      <w:proofErr w:type="spellEnd"/>
+      <w:r>
+        <w:t xml:space="preserve"> </w:t>
+      </w:r>
+      <w:proofErr w:type="spellStart"/>
+      <w:r>
+        <w:t>hơn</w:t>
+      </w:r>
+      <w:proofErr w:type="spellEnd"/>
+      <w:r>
+        <w:t xml:space="preserve">, </w:t>
+      </w:r>
+      <w:proofErr w:type="spellStart"/>
+      <w:r>
+        <w:t>xem</w:t>
+      </w:r>
+      <w:proofErr w:type="spellEnd"/>
+      <w:r>
+        <w:t xml:space="preserve"> </w:t>
+      </w:r>
+      <w:proofErr w:type="spellStart"/>
+      <w:r>
+        <w:t>xét</w:t>
+      </w:r>
+      <w:proofErr w:type="spellEnd"/>
+      <w:r>
+        <w:t xml:space="preserve"> </w:t>
+      </w:r>
+      <w:proofErr w:type="spellStart"/>
+      <w:r>
+        <w:t>các</w:t>
+      </w:r>
+      <w:proofErr w:type="spellEnd"/>
+      <w:r>
+        <w:t xml:space="preserve"> </w:t>
+      </w:r>
+      <w:proofErr w:type="spellStart"/>
+      <w:r>
+        <w:t>tính</w:t>
+      </w:r>
+      <w:proofErr w:type="spellEnd"/>
+      <w:r>
+        <w:t xml:space="preserve"> </w:t>
+      </w:r>
+      <w:proofErr w:type="spellStart"/>
+      <w:r>
+        <w:t>năng</w:t>
+      </w:r>
+      <w:proofErr w:type="spellEnd"/>
+      <w:r>
+        <w:t xml:space="preserve"> </w:t>
+      </w:r>
+      <w:proofErr w:type="spellStart"/>
+      <w:r>
+        <w:t>trước</w:t>
+      </w:r>
+      <w:proofErr w:type="spellEnd"/>
+      <w:r>
+        <w:t xml:space="preserve"> </w:t>
+      </w:r>
+      <w:proofErr w:type="spellStart"/>
+      <w:r>
+        <w:t>khi</w:t>
+      </w:r>
+      <w:proofErr w:type="spellEnd"/>
+      <w:r>
+        <w:t xml:space="preserve"> </w:t>
+      </w:r>
+      <w:proofErr w:type="spellStart"/>
+      <w:r>
+        <w:t>ghép</w:t>
+      </w:r>
+      <w:proofErr w:type="spellEnd"/>
+      <w:r>
+        <w:t xml:space="preserve"> </w:t>
+      </w:r>
+      <w:proofErr w:type="spellStart"/>
+      <w:r>
+        <w:t>vào</w:t>
+      </w:r>
+      <w:proofErr w:type="spellEnd"/>
+      <w:r>
+        <w:t xml:space="preserve"> source code </w:t>
+      </w:r>
+      <w:proofErr w:type="spellStart"/>
+      <w:r>
+        <w:t>chính</w:t>
+      </w:r>
+      <w:proofErr w:type="spellEnd"/>
+      <w:r>
+        <w:t xml:space="preserve">, </w:t>
+      </w:r>
+      <w:proofErr w:type="spellStart"/>
+      <w:r>
+        <w:t>không</w:t>
+      </w:r>
+      <w:proofErr w:type="spellEnd"/>
+      <w:r>
+        <w:t xml:space="preserve"> lo </w:t>
+      </w:r>
+      <w:proofErr w:type="spellStart"/>
+      <w:r>
+        <w:t>mất</w:t>
+      </w:r>
+      <w:proofErr w:type="spellEnd"/>
+      <w:r>
+        <w:t xml:space="preserve"> code.</w:t>
       </w:r>
     </w:p>
     <w:p>
@@ -69,7 +494,39 @@
         <w:spacing w:before="60" w:afterLines="60" w:after="144"/>
       </w:pPr>
       <w:r>
-        <w:t>2.GIT là cái vẹo gì?</w:t>
+        <w:t xml:space="preserve">2.GIT </w:t>
+      </w:r>
+      <w:proofErr w:type="spellStart"/>
+      <w:r>
+        <w:t>là</w:t>
+      </w:r>
+      <w:proofErr w:type="spellEnd"/>
+      <w:r>
+        <w:t xml:space="preserve"> </w:t>
+      </w:r>
+      <w:proofErr w:type="spellStart"/>
+      <w:r>
+        <w:t>cái</w:t>
+      </w:r>
+      <w:proofErr w:type="spellEnd"/>
+      <w:r>
+        <w:t xml:space="preserve"> </w:t>
+      </w:r>
+      <w:proofErr w:type="spellStart"/>
+      <w:r>
+        <w:t>vẹo</w:t>
+      </w:r>
+      <w:proofErr w:type="spellEnd"/>
+      <w:r>
+        <w:t xml:space="preserve"> </w:t>
+      </w:r>
+      <w:proofErr w:type="spellStart"/>
+      <w:r>
+        <w:t>gì</w:t>
+      </w:r>
+      <w:proofErr w:type="spellEnd"/>
+      <w:r>
+        <w:t>?</w:t>
       </w:r>
     </w:p>
     <w:p>
@@ -82,7 +539,23 @@
         <w:spacing w:before="60" w:afterLines="60" w:after="144"/>
       </w:pPr>
       <w:r>
-        <w:t xml:space="preserve">Ra đời năm 2005 </w:t>
+        <w:t xml:space="preserve">Ra </w:t>
+      </w:r>
+      <w:proofErr w:type="spellStart"/>
+      <w:r>
+        <w:t>đời</w:t>
+      </w:r>
+      <w:proofErr w:type="spellEnd"/>
+      <w:r>
+        <w:t xml:space="preserve"> </w:t>
+      </w:r>
+      <w:proofErr w:type="spellStart"/>
+      <w:r>
+        <w:t>năm</w:t>
+      </w:r>
+      <w:proofErr w:type="spellEnd"/>
+      <w:r>
+        <w:t xml:space="preserve"> 2005 </w:t>
       </w:r>
     </w:p>
     <w:p>
@@ -94,8 +567,53 @@
         </w:numPr>
         <w:spacing w:before="60" w:afterLines="60" w:after="144"/>
       </w:pPr>
-      <w:r>
-        <w:t>Tác giả Linus Torvald, hỗ trợ viết Linux kernel</w:t>
+      <w:proofErr w:type="spellStart"/>
+      <w:r>
+        <w:t>Tác</w:t>
+      </w:r>
+      <w:proofErr w:type="spellEnd"/>
+      <w:r>
+        <w:t xml:space="preserve"> </w:t>
+      </w:r>
+      <w:proofErr w:type="spellStart"/>
+      <w:r>
+        <w:t>giả</w:t>
+      </w:r>
+      <w:proofErr w:type="spellEnd"/>
+      <w:r>
+        <w:t xml:space="preserve"> Linus </w:t>
+      </w:r>
+      <w:proofErr w:type="spellStart"/>
+      <w:r>
+        <w:t>Torvald</w:t>
+      </w:r>
+      <w:proofErr w:type="spellEnd"/>
+      <w:r>
+        <w:t xml:space="preserve">, </w:t>
+      </w:r>
+      <w:proofErr w:type="spellStart"/>
+      <w:r>
+        <w:t>hỗ</w:t>
+      </w:r>
+      <w:proofErr w:type="spellEnd"/>
+      <w:r>
+        <w:t xml:space="preserve"> </w:t>
+      </w:r>
+      <w:proofErr w:type="spellStart"/>
+      <w:r>
+        <w:t>trợ</w:t>
+      </w:r>
+      <w:proofErr w:type="spellEnd"/>
+      <w:r>
+        <w:t xml:space="preserve"> </w:t>
+      </w:r>
+      <w:proofErr w:type="spellStart"/>
+      <w:r>
+        <w:t>viết</w:t>
+      </w:r>
+      <w:proofErr w:type="spellEnd"/>
+      <w:r>
+        <w:t xml:space="preserve"> Linux kernel</w:t>
       </w:r>
     </w:p>
     <w:p>
@@ -107,9 +625,83 @@
         </w:numPr>
         <w:spacing w:before="60" w:afterLines="60" w:after="144"/>
       </w:pPr>
-      <w:r>
-        <w:t>Toàn bộ code và history được lưu trữ trên máy người dùng</w:t>
-      </w:r>
+      <w:proofErr w:type="spellStart"/>
+      <w:r>
+        <w:t>Toàn</w:t>
+      </w:r>
+      <w:proofErr w:type="spellEnd"/>
+      <w:r>
+        <w:t xml:space="preserve"> </w:t>
+      </w:r>
+      <w:proofErr w:type="spellStart"/>
+      <w:r>
+        <w:t>bộ</w:t>
+      </w:r>
+      <w:proofErr w:type="spellEnd"/>
+      <w:r>
+        <w:t xml:space="preserve"> code </w:t>
+      </w:r>
+      <w:proofErr w:type="spellStart"/>
+      <w:r>
+        <w:t>và</w:t>
+      </w:r>
+      <w:proofErr w:type="spellEnd"/>
+      <w:r>
+        <w:t xml:space="preserve"> history </w:t>
+      </w:r>
+      <w:proofErr w:type="spellStart"/>
+      <w:r>
+        <w:t>được</w:t>
+      </w:r>
+      <w:proofErr w:type="spellEnd"/>
+      <w:r>
+        <w:t xml:space="preserve"> </w:t>
+      </w:r>
+      <w:proofErr w:type="spellStart"/>
+      <w:r>
+        <w:t>lưu</w:t>
+      </w:r>
+      <w:proofErr w:type="spellEnd"/>
+      <w:r>
+        <w:t xml:space="preserve"> </w:t>
+      </w:r>
+      <w:proofErr w:type="spellStart"/>
+      <w:r>
+        <w:t>trữ</w:t>
+      </w:r>
+      <w:proofErr w:type="spellEnd"/>
+      <w:r>
+        <w:t xml:space="preserve"> </w:t>
+      </w:r>
+      <w:proofErr w:type="spellStart"/>
+      <w:r>
+        <w:t>trên</w:t>
+      </w:r>
+      <w:proofErr w:type="spellEnd"/>
+      <w:r>
+        <w:t xml:space="preserve"> </w:t>
+      </w:r>
+      <w:proofErr w:type="spellStart"/>
+      <w:r>
+        <w:t>máy</w:t>
+      </w:r>
+      <w:proofErr w:type="spellEnd"/>
+      <w:r>
+        <w:t xml:space="preserve"> </w:t>
+      </w:r>
+      <w:proofErr w:type="spellStart"/>
+      <w:r>
+        <w:t>người</w:t>
+      </w:r>
+      <w:proofErr w:type="spellEnd"/>
+      <w:r>
+        <w:t xml:space="preserve"> </w:t>
+      </w:r>
+      <w:proofErr w:type="spellStart"/>
+      <w:r>
+        <w:t>dùng</w:t>
+      </w:r>
+      <w:proofErr w:type="spellEnd"/>
     </w:p>
     <w:p>
       <w:pPr>
@@ -121,7 +713,39 @@
         <w:spacing w:before="60" w:afterLines="60" w:after="144"/>
       </w:pPr>
       <w:r>
-        <w:t>3 khái niệm quan trọng: repo, commit, branch</w:t>
+        <w:t xml:space="preserve">3 </w:t>
+      </w:r>
+      <w:proofErr w:type="spellStart"/>
+      <w:r>
+        <w:t>khái</w:t>
+      </w:r>
+      <w:proofErr w:type="spellEnd"/>
+      <w:r>
+        <w:t xml:space="preserve"> </w:t>
+      </w:r>
+      <w:proofErr w:type="spellStart"/>
+      <w:r>
+        <w:t>niệm</w:t>
+      </w:r>
+      <w:proofErr w:type="spellEnd"/>
+      <w:r>
+        <w:t xml:space="preserve"> </w:t>
+      </w:r>
+      <w:proofErr w:type="spellStart"/>
+      <w:r>
+        <w:t>quan</w:t>
+      </w:r>
+      <w:proofErr w:type="spellEnd"/>
+      <w:r>
+        <w:t xml:space="preserve"> </w:t>
+      </w:r>
+      <w:proofErr w:type="spellStart"/>
+      <w:r>
+        <w:t>trọng</w:t>
+      </w:r>
+      <w:proofErr w:type="spellEnd"/>
+      <w:r>
+        <w:t>: repo, commit, branch</w:t>
       </w:r>
     </w:p>
     <w:p>
@@ -152,43 +776,348 @@
         <w:spacing w:before="60" w:afterLines="60" w:after="144"/>
       </w:pPr>
       <w:r>
-        <w:t>4.GITHUB là cái chi? (github.com)</w:t>
-      </w:r>
-    </w:p>
-    <w:p>
-      <w:pPr>
-        <w:spacing w:before="60" w:afterLines="60" w:after="144"/>
-      </w:pPr>
-      <w:r>
-        <w:t>Dịch vụ lưu trữ Git Repository (source code) lớn nhất vịnh Bắc Bộ</w:t>
-      </w:r>
-    </w:p>
-    <w:p>
-      <w:pPr>
-        <w:spacing w:before="60" w:afterLines="60" w:after="144"/>
-      </w:pPr>
-      <w:r>
-        <w:t>Code chung chạ với mọi anh em trên thế giớ</w:t>
-      </w:r>
-      <w:r>
-        <w:t xml:space="preserve">i :)) </w:t>
-      </w:r>
-    </w:p>
-    <w:p>
-      <w:pPr>
-        <w:spacing w:before="60" w:afterLines="60" w:after="144"/>
-      </w:pPr>
-      <w:r>
-        <w:t>Source code chính của Angular hay React,... đều ở trên Github</w:t>
-      </w:r>
-    </w:p>
-    <w:p>
-      <w:pPr>
-        <w:spacing w:before="60" w:afterLines="60" w:after="144"/>
-      </w:pPr>
-      <w:r>
-        <w:t>Có thể xem code trực tiếp, clone về máy, tạo pull reques, quản lí phân quyền</w:t>
-      </w:r>
+        <w:t xml:space="preserve">4.GITHUB </w:t>
+      </w:r>
+      <w:proofErr w:type="spellStart"/>
+      <w:r>
+        <w:t>là</w:t>
+      </w:r>
+      <w:proofErr w:type="spellEnd"/>
+      <w:r>
+        <w:t xml:space="preserve"> </w:t>
+      </w:r>
+      <w:proofErr w:type="spellStart"/>
+      <w:r>
+        <w:t>cái</w:t>
+      </w:r>
+      <w:proofErr w:type="spellEnd"/>
+      <w:r>
+        <w:t xml:space="preserve"> chi? (github.com)</w:t>
+      </w:r>
+    </w:p>
+    <w:p>
+      <w:pPr>
+        <w:spacing w:before="60" w:afterLines="60" w:after="144"/>
+      </w:pPr>
+      <w:proofErr w:type="spellStart"/>
+      <w:r>
+        <w:t>Dịch</w:t>
+      </w:r>
+      <w:proofErr w:type="spellEnd"/>
+      <w:r>
+        <w:t xml:space="preserve"> </w:t>
+      </w:r>
+      <w:proofErr w:type="spellStart"/>
+      <w:r>
+        <w:t>vụ</w:t>
+      </w:r>
+      <w:proofErr w:type="spellEnd"/>
+      <w:r>
+        <w:t xml:space="preserve"> </w:t>
+      </w:r>
+      <w:proofErr w:type="spellStart"/>
+      <w:r>
+        <w:t>lưu</w:t>
+      </w:r>
+      <w:proofErr w:type="spellEnd"/>
+      <w:r>
+        <w:t xml:space="preserve"> </w:t>
+      </w:r>
+      <w:proofErr w:type="spellStart"/>
+      <w:r>
+        <w:t>trữ</w:t>
+      </w:r>
+      <w:proofErr w:type="spellEnd"/>
+      <w:r>
+        <w:t xml:space="preserve"> </w:t>
+      </w:r>
+      <w:proofErr w:type="spellStart"/>
+      <w:r>
+        <w:t>Git</w:t>
+      </w:r>
+      <w:proofErr w:type="spellEnd"/>
+      <w:r>
+        <w:t xml:space="preserve"> Repository (source code) </w:t>
+      </w:r>
+      <w:proofErr w:type="spellStart"/>
+      <w:r>
+        <w:t>lớn</w:t>
+      </w:r>
+      <w:proofErr w:type="spellEnd"/>
+      <w:r>
+        <w:t xml:space="preserve"> </w:t>
+      </w:r>
+      <w:proofErr w:type="spellStart"/>
+      <w:r>
+        <w:t>nhất</w:t>
+      </w:r>
+      <w:proofErr w:type="spellEnd"/>
+      <w:r>
+        <w:t xml:space="preserve"> </w:t>
+      </w:r>
+      <w:proofErr w:type="spellStart"/>
+      <w:r>
+        <w:t>vịnh</w:t>
+      </w:r>
+      <w:proofErr w:type="spellEnd"/>
+      <w:r>
+        <w:t xml:space="preserve"> </w:t>
+      </w:r>
+      <w:proofErr w:type="spellStart"/>
+      <w:r>
+        <w:t>Bắc</w:t>
+      </w:r>
+      <w:proofErr w:type="spellEnd"/>
+      <w:r>
+        <w:t xml:space="preserve"> </w:t>
+      </w:r>
+      <w:proofErr w:type="spellStart"/>
+      <w:r>
+        <w:t>Bộ</w:t>
+      </w:r>
+      <w:proofErr w:type="spellEnd"/>
+    </w:p>
+    <w:p>
+      <w:pPr>
+        <w:spacing w:before="60" w:afterLines="60" w:after="144"/>
+      </w:pPr>
+      <w:r>
+        <w:t xml:space="preserve">Code </w:t>
+      </w:r>
+      <w:proofErr w:type="spellStart"/>
+      <w:r>
+        <w:t>chung</w:t>
+      </w:r>
+      <w:proofErr w:type="spellEnd"/>
+      <w:r>
+        <w:t xml:space="preserve"> </w:t>
+      </w:r>
+      <w:proofErr w:type="spellStart"/>
+      <w:r>
+        <w:t>chạ</w:t>
+      </w:r>
+      <w:proofErr w:type="spellEnd"/>
+      <w:r>
+        <w:t xml:space="preserve"> </w:t>
+      </w:r>
+      <w:proofErr w:type="spellStart"/>
+      <w:r>
+        <w:t>với</w:t>
+      </w:r>
+      <w:proofErr w:type="spellEnd"/>
+      <w:r>
+        <w:t xml:space="preserve"> </w:t>
+      </w:r>
+      <w:proofErr w:type="spellStart"/>
+      <w:r>
+        <w:t>mọi</w:t>
+      </w:r>
+      <w:proofErr w:type="spellEnd"/>
+      <w:r>
+        <w:t xml:space="preserve"> </w:t>
+      </w:r>
+      <w:proofErr w:type="spellStart"/>
+      <w:r>
+        <w:t>anh</w:t>
+      </w:r>
+      <w:proofErr w:type="spellEnd"/>
+      <w:r>
+        <w:t xml:space="preserve"> </w:t>
+      </w:r>
+      <w:proofErr w:type="spellStart"/>
+      <w:r>
+        <w:t>em</w:t>
+      </w:r>
+      <w:proofErr w:type="spellEnd"/>
+      <w:r>
+        <w:t xml:space="preserve"> </w:t>
+      </w:r>
+      <w:proofErr w:type="spellStart"/>
+      <w:r>
+        <w:t>trên</w:t>
+      </w:r>
+      <w:proofErr w:type="spellEnd"/>
+      <w:r>
+        <w:t xml:space="preserve"> </w:t>
+      </w:r>
+      <w:proofErr w:type="spellStart"/>
+      <w:r>
+        <w:t>thế</w:t>
+      </w:r>
+      <w:proofErr w:type="spellEnd"/>
+      <w:r>
+        <w:t xml:space="preserve"> </w:t>
+      </w:r>
+      <w:proofErr w:type="spellStart"/>
+      <w:r>
+        <w:t>giớ</w:t>
+      </w:r>
+      <w:r>
+        <w:t>i</w:t>
+      </w:r>
+      <w:proofErr w:type="spellEnd"/>
+      <w:r>
+        <w:t xml:space="preserve"> :)) </w:t>
+      </w:r>
+    </w:p>
+    <w:p>
+      <w:pPr>
+        <w:spacing w:before="60" w:afterLines="60" w:after="144"/>
+      </w:pPr>
+      <w:r>
+        <w:t xml:space="preserve">Source code </w:t>
+      </w:r>
+      <w:proofErr w:type="spellStart"/>
+      <w:r>
+        <w:t>chính</w:t>
+      </w:r>
+      <w:proofErr w:type="spellEnd"/>
+      <w:r>
+        <w:t xml:space="preserve"> </w:t>
+      </w:r>
+      <w:proofErr w:type="spellStart"/>
+      <w:r>
+        <w:t>của</w:t>
+      </w:r>
+      <w:proofErr w:type="spellEnd"/>
+      <w:r>
+        <w:t xml:space="preserve"> Angular hay </w:t>
+      </w:r>
+      <w:proofErr w:type="gramStart"/>
+      <w:r>
+        <w:t>React,...</w:t>
+      </w:r>
+      <w:proofErr w:type="gramEnd"/>
+      <w:r>
+        <w:t xml:space="preserve"> </w:t>
+      </w:r>
+      <w:proofErr w:type="spellStart"/>
+      <w:r>
+        <w:t>đều</w:t>
+      </w:r>
+      <w:proofErr w:type="spellEnd"/>
+      <w:r>
+        <w:t xml:space="preserve"> ở </w:t>
+      </w:r>
+      <w:proofErr w:type="spellStart"/>
+      <w:r>
+        <w:t>trên</w:t>
+      </w:r>
+      <w:proofErr w:type="spellEnd"/>
+      <w:r>
+        <w:t xml:space="preserve"> </w:t>
+      </w:r>
+      <w:proofErr w:type="spellStart"/>
+      <w:r>
+        <w:t>Github</w:t>
+      </w:r>
+      <w:proofErr w:type="spellEnd"/>
+    </w:p>
+    <w:p>
+      <w:pPr>
+        <w:spacing w:before="60" w:afterLines="60" w:after="144"/>
+      </w:pPr>
+      <w:proofErr w:type="spellStart"/>
+      <w:r>
+        <w:t>Có</w:t>
+      </w:r>
+      <w:proofErr w:type="spellEnd"/>
+      <w:r>
+        <w:t xml:space="preserve"> </w:t>
+      </w:r>
+      <w:proofErr w:type="spellStart"/>
+      <w:r>
+        <w:t>thể</w:t>
+      </w:r>
+      <w:proofErr w:type="spellEnd"/>
+      <w:r>
+        <w:t xml:space="preserve"> </w:t>
+      </w:r>
+      <w:proofErr w:type="spellStart"/>
+      <w:r>
+        <w:t>xem</w:t>
+      </w:r>
+      <w:proofErr w:type="spellEnd"/>
+      <w:r>
+        <w:t xml:space="preserve"> code </w:t>
+      </w:r>
+      <w:proofErr w:type="spellStart"/>
+      <w:r>
+        <w:t>trực</w:t>
+      </w:r>
+      <w:proofErr w:type="spellEnd"/>
+      <w:r>
+        <w:t xml:space="preserve"> </w:t>
+      </w:r>
+      <w:proofErr w:type="spellStart"/>
+      <w:r>
+        <w:t>tiếp</w:t>
+      </w:r>
+      <w:proofErr w:type="spellEnd"/>
+      <w:r>
+        <w:t xml:space="preserve">, clone </w:t>
+      </w:r>
+      <w:proofErr w:type="spellStart"/>
+      <w:r>
+        <w:t>về</w:t>
+      </w:r>
+      <w:proofErr w:type="spellEnd"/>
+      <w:r>
+        <w:t xml:space="preserve"> </w:t>
+      </w:r>
+      <w:proofErr w:type="spellStart"/>
+      <w:r>
+        <w:t>máy</w:t>
+      </w:r>
+      <w:proofErr w:type="spellEnd"/>
+      <w:r>
+        <w:t xml:space="preserve">, </w:t>
+      </w:r>
+      <w:proofErr w:type="spellStart"/>
+      <w:r>
+        <w:t>tạo</w:t>
+      </w:r>
+      <w:proofErr w:type="spellEnd"/>
+      <w:r>
+        <w:t xml:space="preserve"> pull </w:t>
+      </w:r>
+      <w:proofErr w:type="spellStart"/>
+      <w:r>
+        <w:t>reques</w:t>
+      </w:r>
+      <w:proofErr w:type="spellEnd"/>
+      <w:r>
+        <w:t xml:space="preserve">, </w:t>
+      </w:r>
+      <w:proofErr w:type="spellStart"/>
+      <w:r>
+        <w:t>quản</w:t>
+      </w:r>
+      <w:proofErr w:type="spellEnd"/>
+      <w:r>
+        <w:t xml:space="preserve"> </w:t>
+      </w:r>
+      <w:proofErr w:type="spellStart"/>
+      <w:r>
+        <w:t>lí</w:t>
+      </w:r>
+      <w:proofErr w:type="spellEnd"/>
+      <w:r>
+        <w:t xml:space="preserve"> </w:t>
+      </w:r>
+      <w:proofErr w:type="spellStart"/>
+      <w:r>
+        <w:t>phân</w:t>
+      </w:r>
+      <w:proofErr w:type="spellEnd"/>
+      <w:r>
+        <w:t xml:space="preserve"> </w:t>
+      </w:r>
+      <w:proofErr w:type="spellStart"/>
+      <w:r>
+        <w:t>quyền</w:t>
+      </w:r>
+      <w:proofErr w:type="spellEnd"/>
     </w:p>
     <w:p>
       <w:pPr>
@@ -203,33 +1132,303 @@
       <w:pPr>
         <w:spacing w:before="60" w:afterLines="60" w:after="144"/>
       </w:pPr>
-      <w:r>
-        <w:t>Thuật ngữ:</w:t>
-      </w:r>
-    </w:p>
-    <w:p>
-      <w:pPr>
-        <w:spacing w:before="60" w:afterLines="60" w:after="144"/>
-      </w:pPr>
-      <w:r>
-        <w:t xml:space="preserve">Working directory: là cây thư mục hiện tại mà bạn đang làm việc </w:t>
-      </w:r>
-    </w:p>
-    <w:p>
-      <w:pPr>
-        <w:spacing w:before="60" w:afterLines="60" w:after="144"/>
-      </w:pPr>
-      <w:r>
-        <w:t>Stagging area: Khi commit code thì các file đó sẽ vào stagging area (dàn dựng )</w:t>
-      </w:r>
-    </w:p>
-    <w:p>
-      <w:pPr>
-        <w:spacing w:before="60" w:afterLines="60" w:after="144"/>
-      </w:pPr>
-      <w:r>
-        <w:t>Git repository: lưu các thay đổi của các commit -&gt; dùng git log để hiển thị</w:t>
-      </w:r>
+      <w:proofErr w:type="spellStart"/>
+      <w:r>
+        <w:t>Thuật</w:t>
+      </w:r>
+      <w:proofErr w:type="spellEnd"/>
+      <w:r>
+        <w:t xml:space="preserve"> </w:t>
+      </w:r>
+      <w:proofErr w:type="spellStart"/>
+      <w:r>
+        <w:t>ngữ</w:t>
+      </w:r>
+      <w:proofErr w:type="spellEnd"/>
+      <w:r>
+        <w:t>:</w:t>
+      </w:r>
+    </w:p>
+    <w:p>
+      <w:pPr>
+        <w:spacing w:before="60" w:afterLines="60" w:after="144"/>
+      </w:pPr>
+      <w:r>
+        <w:t xml:space="preserve">Working directory: </w:t>
+      </w:r>
+      <w:proofErr w:type="spellStart"/>
+      <w:r>
+        <w:t>là</w:t>
+      </w:r>
+      <w:proofErr w:type="spellEnd"/>
+      <w:r>
+        <w:t xml:space="preserve"> </w:t>
+      </w:r>
+      <w:proofErr w:type="spellStart"/>
+      <w:r>
+        <w:t>cây</w:t>
+      </w:r>
+      <w:proofErr w:type="spellEnd"/>
+      <w:r>
+        <w:t xml:space="preserve"> </w:t>
+      </w:r>
+      <w:proofErr w:type="spellStart"/>
+      <w:r>
+        <w:t>thư</w:t>
+      </w:r>
+      <w:proofErr w:type="spellEnd"/>
+      <w:r>
+        <w:t xml:space="preserve"> </w:t>
+      </w:r>
+      <w:proofErr w:type="spellStart"/>
+      <w:r>
+        <w:t>mục</w:t>
+      </w:r>
+      <w:proofErr w:type="spellEnd"/>
+      <w:r>
+        <w:t xml:space="preserve"> </w:t>
+      </w:r>
+      <w:proofErr w:type="spellStart"/>
+      <w:r>
+        <w:t>hiện</w:t>
+      </w:r>
+      <w:proofErr w:type="spellEnd"/>
+      <w:r>
+        <w:t xml:space="preserve"> </w:t>
+      </w:r>
+      <w:proofErr w:type="spellStart"/>
+      <w:r>
+        <w:t>tại</w:t>
+      </w:r>
+      <w:proofErr w:type="spellEnd"/>
+      <w:r>
+        <w:t xml:space="preserve"> </w:t>
+      </w:r>
+      <w:proofErr w:type="spellStart"/>
+      <w:r>
+        <w:t>mà</w:t>
+      </w:r>
+      <w:proofErr w:type="spellEnd"/>
+      <w:r>
+        <w:t xml:space="preserve"> </w:t>
+      </w:r>
+      <w:proofErr w:type="spellStart"/>
+      <w:r>
+        <w:t>bạn</w:t>
+      </w:r>
+      <w:proofErr w:type="spellEnd"/>
+      <w:r>
+        <w:t xml:space="preserve"> </w:t>
+      </w:r>
+      <w:proofErr w:type="spellStart"/>
+      <w:r>
+        <w:t>đang</w:t>
+      </w:r>
+      <w:proofErr w:type="spellEnd"/>
+      <w:r>
+        <w:t xml:space="preserve"> </w:t>
+      </w:r>
+      <w:proofErr w:type="spellStart"/>
+      <w:r>
+        <w:t>làm</w:t>
+      </w:r>
+      <w:proofErr w:type="spellEnd"/>
+      <w:r>
+        <w:t xml:space="preserve"> </w:t>
+      </w:r>
+      <w:proofErr w:type="spellStart"/>
+      <w:r>
+        <w:t>việc</w:t>
+      </w:r>
+      <w:proofErr w:type="spellEnd"/>
+      <w:r>
+        <w:t xml:space="preserve"> </w:t>
+      </w:r>
+    </w:p>
+    <w:p>
+      <w:pPr>
+        <w:spacing w:before="60" w:afterLines="60" w:after="144"/>
+      </w:pPr>
+      <w:proofErr w:type="spellStart"/>
+      <w:r>
+        <w:t>Stagging</w:t>
+      </w:r>
+      <w:proofErr w:type="spellEnd"/>
+      <w:r>
+        <w:t xml:space="preserve"> area: </w:t>
+      </w:r>
+      <w:proofErr w:type="spellStart"/>
+      <w:r>
+        <w:t>Khi</w:t>
+      </w:r>
+      <w:proofErr w:type="spellEnd"/>
+      <w:r>
+        <w:t xml:space="preserve"> commit code </w:t>
+      </w:r>
+      <w:proofErr w:type="spellStart"/>
+      <w:r>
+        <w:t>thì</w:t>
+      </w:r>
+      <w:proofErr w:type="spellEnd"/>
+      <w:r>
+        <w:t xml:space="preserve"> </w:t>
+      </w:r>
+      <w:proofErr w:type="spellStart"/>
+      <w:r>
+        <w:t>các</w:t>
+      </w:r>
+      <w:proofErr w:type="spellEnd"/>
+      <w:r>
+        <w:t xml:space="preserve"> file </w:t>
+      </w:r>
+      <w:proofErr w:type="spellStart"/>
+      <w:r>
+        <w:t>đó</w:t>
+      </w:r>
+      <w:proofErr w:type="spellEnd"/>
+      <w:r>
+        <w:t xml:space="preserve"> </w:t>
+      </w:r>
+      <w:proofErr w:type="spellStart"/>
+      <w:r>
+        <w:t>sẽ</w:t>
+      </w:r>
+      <w:proofErr w:type="spellEnd"/>
+      <w:r>
+        <w:t xml:space="preserve"> </w:t>
+      </w:r>
+      <w:proofErr w:type="spellStart"/>
+      <w:r>
+        <w:t>vào</w:t>
+      </w:r>
+      <w:proofErr w:type="spellEnd"/>
+      <w:r>
+        <w:t xml:space="preserve"> </w:t>
+      </w:r>
+      <w:proofErr w:type="spellStart"/>
+      <w:r>
+        <w:t>stagging</w:t>
+      </w:r>
+      <w:proofErr w:type="spellEnd"/>
+      <w:r>
+        <w:t xml:space="preserve"> area (</w:t>
+      </w:r>
+      <w:proofErr w:type="spellStart"/>
+      <w:r>
+        <w:t>dàn</w:t>
+      </w:r>
+      <w:proofErr w:type="spellEnd"/>
+      <w:r>
+        <w:t xml:space="preserve"> </w:t>
+      </w:r>
+      <w:proofErr w:type="spellStart"/>
+      <w:proofErr w:type="gramStart"/>
+      <w:r>
+        <w:t>dựng</w:t>
+      </w:r>
+      <w:proofErr w:type="spellEnd"/>
+      <w:r>
+        <w:t xml:space="preserve"> )</w:t>
+      </w:r>
+      <w:proofErr w:type="gramEnd"/>
+    </w:p>
+    <w:p>
+      <w:pPr>
+        <w:spacing w:before="60" w:afterLines="60" w:after="144"/>
+      </w:pPr>
+      <w:proofErr w:type="spellStart"/>
+      <w:r>
+        <w:t>Git</w:t>
+      </w:r>
+      <w:proofErr w:type="spellEnd"/>
+      <w:r>
+        <w:t xml:space="preserve"> repository: </w:t>
+      </w:r>
+      <w:proofErr w:type="spellStart"/>
+      <w:r>
+        <w:t>lưu</w:t>
+      </w:r>
+      <w:proofErr w:type="spellEnd"/>
+      <w:r>
+        <w:t xml:space="preserve"> </w:t>
+      </w:r>
+      <w:proofErr w:type="spellStart"/>
+      <w:r>
+        <w:t>các</w:t>
+      </w:r>
+      <w:proofErr w:type="spellEnd"/>
+      <w:r>
+        <w:t xml:space="preserve"> </w:t>
+      </w:r>
+      <w:proofErr w:type="spellStart"/>
+      <w:r>
+        <w:t>thay</w:t>
+      </w:r>
+      <w:proofErr w:type="spellEnd"/>
+      <w:r>
+        <w:t xml:space="preserve"> </w:t>
+      </w:r>
+      <w:proofErr w:type="spellStart"/>
+      <w:r>
+        <w:t>đổi</w:t>
+      </w:r>
+      <w:proofErr w:type="spellEnd"/>
+      <w:r>
+        <w:t xml:space="preserve"> </w:t>
+      </w:r>
+      <w:proofErr w:type="spellStart"/>
+      <w:r>
+        <w:t>của</w:t>
+      </w:r>
+      <w:proofErr w:type="spellEnd"/>
+      <w:r>
+        <w:t xml:space="preserve"> </w:t>
+      </w:r>
+      <w:proofErr w:type="spellStart"/>
+      <w:r>
+        <w:t>các</w:t>
+      </w:r>
+      <w:proofErr w:type="spellEnd"/>
+      <w:r>
+        <w:t xml:space="preserve"> commit -&gt; </w:t>
+      </w:r>
+      <w:proofErr w:type="spellStart"/>
+      <w:r>
+        <w:t>dùng</w:t>
+      </w:r>
+      <w:proofErr w:type="spellEnd"/>
+      <w:r>
+        <w:t xml:space="preserve"> </w:t>
+      </w:r>
+      <w:proofErr w:type="spellStart"/>
+      <w:r>
+        <w:t>git</w:t>
+      </w:r>
+      <w:proofErr w:type="spellEnd"/>
+      <w:r>
+        <w:t xml:space="preserve"> log </w:t>
+      </w:r>
+      <w:proofErr w:type="spellStart"/>
+      <w:r>
+        <w:t>để</w:t>
+      </w:r>
+      <w:proofErr w:type="spellEnd"/>
+      <w:r>
+        <w:t xml:space="preserve"> </w:t>
+      </w:r>
+      <w:proofErr w:type="spellStart"/>
+      <w:r>
+        <w:t>hiển</w:t>
+      </w:r>
+      <w:proofErr w:type="spellEnd"/>
+      <w:r>
+        <w:t xml:space="preserve"> </w:t>
+      </w:r>
+      <w:proofErr w:type="spellStart"/>
+      <w:r>
+        <w:t>thị</w:t>
+      </w:r>
+      <w:proofErr w:type="spellEnd"/>
     </w:p>
     <w:p>
       <w:pPr>
@@ -241,7 +1440,47 @@
         <w:pStyle w:val="Subtitle"/>
       </w:pPr>
       <w:r>
-        <w:t>5.0.Mô hình hoạt động của GIT</w:t>
+        <w:t>5.</w:t>
+      </w:r>
+      <w:proofErr w:type="gramStart"/>
+      <w:r>
+        <w:t>0.Mô</w:t>
+      </w:r>
+      <w:proofErr w:type="gramEnd"/>
+      <w:r>
+        <w:t xml:space="preserve"> </w:t>
+      </w:r>
+      <w:proofErr w:type="spellStart"/>
+      <w:r>
+        <w:t>hình</w:t>
+      </w:r>
+      <w:proofErr w:type="spellEnd"/>
+      <w:r>
+        <w:t xml:space="preserve"> </w:t>
+      </w:r>
+      <w:proofErr w:type="spellStart"/>
+      <w:r>
+        <w:t>hoạt</w:t>
+      </w:r>
+      <w:proofErr w:type="spellEnd"/>
+      <w:r>
+        <w:t xml:space="preserve"> </w:t>
+      </w:r>
+      <w:proofErr w:type="spellStart"/>
+      <w:r>
+        <w:t>động</w:t>
+      </w:r>
+      <w:proofErr w:type="spellEnd"/>
+      <w:r>
+        <w:t xml:space="preserve"> </w:t>
+      </w:r>
+      <w:proofErr w:type="spellStart"/>
+      <w:r>
+        <w:t>của</w:t>
+      </w:r>
+      <w:proofErr w:type="spellEnd"/>
+      <w:r>
+        <w:t xml:space="preserve"> GIT</w:t>
       </w:r>
     </w:p>
     <w:p>
@@ -298,8 +1537,15 @@
         <w:pStyle w:val="Title"/>
         <w:spacing w:before="60" w:afterLines="60" w:after="144"/>
       </w:pPr>
-      <w:r>
-        <w:t>A.Phần basic</w:t>
+      <w:proofErr w:type="spellStart"/>
+      <w:proofErr w:type="gramStart"/>
+      <w:r>
+        <w:t>A.Phần</w:t>
+      </w:r>
+      <w:proofErr w:type="spellEnd"/>
+      <w:proofErr w:type="gramEnd"/>
+      <w:r>
+        <w:t xml:space="preserve"> basic</w:t>
       </w:r>
     </w:p>
     <w:p>
@@ -308,19 +1554,58 @@
         <w:spacing w:before="60" w:afterLines="60" w:after="144"/>
       </w:pPr>
       <w:r>
-        <w:t>5.1.git init</w:t>
-      </w:r>
-    </w:p>
-    <w:p>
-      <w:pPr>
-        <w:spacing w:before="60" w:afterLines="60" w:after="144"/>
-      </w:pPr>
+        <w:t xml:space="preserve">5.1.git </w:t>
+      </w:r>
+      <w:proofErr w:type="spellStart"/>
+      <w:r>
+        <w:t>init</w:t>
+      </w:r>
+      <w:proofErr w:type="spellEnd"/>
+    </w:p>
+    <w:p>
+      <w:pPr>
+        <w:spacing w:before="60" w:afterLines="60" w:after="144"/>
+      </w:pPr>
+      <w:proofErr w:type="spellStart"/>
       <w:r>
         <w:t>Tạ</w:t>
       </w:r>
       <w:r>
-        <w:t>o ra git repository trong máy</w:t>
-      </w:r>
+        <w:t>o</w:t>
+      </w:r>
+      <w:proofErr w:type="spellEnd"/>
+      <w:r>
+        <w:t xml:space="preserve"> </w:t>
+      </w:r>
+      <w:proofErr w:type="spellStart"/>
+      <w:r>
+        <w:t>ra</w:t>
+      </w:r>
+      <w:proofErr w:type="spellEnd"/>
+      <w:r>
+        <w:t xml:space="preserve"> </w:t>
+      </w:r>
+      <w:proofErr w:type="spellStart"/>
+      <w:r>
+        <w:t>git</w:t>
+      </w:r>
+      <w:proofErr w:type="spellEnd"/>
+      <w:r>
+        <w:t xml:space="preserve"> repository </w:t>
+      </w:r>
+      <w:proofErr w:type="spellStart"/>
+      <w:r>
+        <w:t>trong</w:t>
+      </w:r>
+      <w:proofErr w:type="spellEnd"/>
+      <w:r>
+        <w:t xml:space="preserve"> </w:t>
+      </w:r>
+      <w:proofErr w:type="spellStart"/>
+      <w:r>
+        <w:t>máy</w:t>
+      </w:r>
+      <w:proofErr w:type="spellEnd"/>
     </w:p>
     <w:p>
       <w:pPr>
@@ -328,8 +1613,26 @@
         <w:spacing w:before="60" w:afterLines="60" w:after="144"/>
       </w:pPr>
       <w:r>
-        <w:t>5.2.git config --global user.email</w:t>
-      </w:r>
+        <w:t xml:space="preserve">5.2.git </w:t>
+      </w:r>
+      <w:proofErr w:type="spellStart"/>
+      <w:r>
+        <w:t>config</w:t>
+      </w:r>
+      <w:proofErr w:type="spellEnd"/>
+      <w:r>
+        <w:t xml:space="preserve"> -</w:t>
+      </w:r>
+      <w:r>
+        <w:t xml:space="preserve">-global </w:t>
+      </w:r>
+      <w:proofErr w:type="spellStart"/>
+      <w:proofErr w:type="gramStart"/>
+      <w:r>
+        <w:t>user.email</w:t>
+      </w:r>
+      <w:proofErr w:type="spellEnd"/>
+      <w:proofErr w:type="gramEnd"/>
       <w:r>
         <w:t xml:space="preserve"> ’your email’</w:t>
       </w:r>
@@ -339,19 +1642,284 @@
         <w:pStyle w:val="Subtitle"/>
         <w:spacing w:before="60" w:afterLines="60" w:after="144"/>
       </w:pPr>
-      <w:r>
-        <w:t>git config --global user.name ‘your name’</w:t>
-      </w:r>
-    </w:p>
-    <w:p>
-      <w:pPr>
-        <w:spacing w:before="60" w:afterLines="60" w:after="144"/>
-      </w:pPr>
-      <w:r>
-        <w:t>Bao giờ khi cài git xong, trước khi commit hệ thống luôn yêu cầu phải config 2 dòng này</w:t>
-      </w:r>
-      <w:r>
-        <w:t>. Chỉ làm 1 lần, nó sẽ tự lưu, lần sau tạo project mới ko cần config lại.</w:t>
+      <w:proofErr w:type="spellStart"/>
+      <w:r>
+        <w:t>git</w:t>
+      </w:r>
+      <w:proofErr w:type="spellEnd"/>
+      <w:r>
+        <w:t xml:space="preserve"> </w:t>
+      </w:r>
+      <w:proofErr w:type="spellStart"/>
+      <w:r>
+        <w:t>config</w:t>
+      </w:r>
+      <w:proofErr w:type="spellEnd"/>
+      <w:r>
+        <w:t xml:space="preserve"> --global user.name ‘your name’</w:t>
+      </w:r>
+      <w:bookmarkStart w:id="0" w:name="_GoBack"/>
+      <w:bookmarkEnd w:id="0"/>
+    </w:p>
+    <w:p>
+      <w:pPr>
+        <w:spacing w:before="60" w:afterLines="60" w:after="144"/>
+      </w:pPr>
+      <w:proofErr w:type="spellStart"/>
+      <w:r>
+        <w:t>Bao</w:t>
+      </w:r>
+      <w:proofErr w:type="spellEnd"/>
+      <w:r>
+        <w:t xml:space="preserve"> </w:t>
+      </w:r>
+      <w:proofErr w:type="spellStart"/>
+      <w:r>
+        <w:t>giờ</w:t>
+      </w:r>
+      <w:proofErr w:type="spellEnd"/>
+      <w:r>
+        <w:t xml:space="preserve"> </w:t>
+      </w:r>
+      <w:proofErr w:type="spellStart"/>
+      <w:r>
+        <w:t>khi</w:t>
+      </w:r>
+      <w:proofErr w:type="spellEnd"/>
+      <w:r>
+        <w:t xml:space="preserve"> </w:t>
+      </w:r>
+      <w:proofErr w:type="spellStart"/>
+      <w:r>
+        <w:t>cài</w:t>
+      </w:r>
+      <w:proofErr w:type="spellEnd"/>
+      <w:r>
+        <w:t xml:space="preserve"> </w:t>
+      </w:r>
+      <w:proofErr w:type="spellStart"/>
+      <w:r>
+        <w:t>git</w:t>
+      </w:r>
+      <w:proofErr w:type="spellEnd"/>
+      <w:r>
+        <w:t xml:space="preserve"> </w:t>
+      </w:r>
+      <w:proofErr w:type="spellStart"/>
+      <w:r>
+        <w:t>xong</w:t>
+      </w:r>
+      <w:proofErr w:type="spellEnd"/>
+      <w:r>
+        <w:t xml:space="preserve">, </w:t>
+      </w:r>
+      <w:proofErr w:type="spellStart"/>
+      <w:r>
+        <w:t>trước</w:t>
+      </w:r>
+      <w:proofErr w:type="spellEnd"/>
+      <w:r>
+        <w:t xml:space="preserve"> </w:t>
+      </w:r>
+      <w:proofErr w:type="spellStart"/>
+      <w:r>
+        <w:t>khi</w:t>
+      </w:r>
+      <w:proofErr w:type="spellEnd"/>
+      <w:r>
+        <w:t xml:space="preserve"> commit </w:t>
+      </w:r>
+      <w:proofErr w:type="spellStart"/>
+      <w:r>
+        <w:t>hệ</w:t>
+      </w:r>
+      <w:proofErr w:type="spellEnd"/>
+      <w:r>
+        <w:t xml:space="preserve"> </w:t>
+      </w:r>
+      <w:proofErr w:type="spellStart"/>
+      <w:r>
+        <w:t>thống</w:t>
+      </w:r>
+      <w:proofErr w:type="spellEnd"/>
+      <w:r>
+        <w:t xml:space="preserve"> </w:t>
+      </w:r>
+      <w:proofErr w:type="spellStart"/>
+      <w:r>
+        <w:t>luôn</w:t>
+      </w:r>
+      <w:proofErr w:type="spellEnd"/>
+      <w:r>
+        <w:t xml:space="preserve"> </w:t>
+      </w:r>
+      <w:proofErr w:type="spellStart"/>
+      <w:r>
+        <w:t>yêu</w:t>
+      </w:r>
+      <w:proofErr w:type="spellEnd"/>
+      <w:r>
+        <w:t xml:space="preserve"> </w:t>
+      </w:r>
+      <w:proofErr w:type="spellStart"/>
+      <w:r>
+        <w:t>cầu</w:t>
+      </w:r>
+      <w:proofErr w:type="spellEnd"/>
+      <w:r>
+        <w:t xml:space="preserve"> </w:t>
+      </w:r>
+      <w:proofErr w:type="spellStart"/>
+      <w:r>
+        <w:t>phải</w:t>
+      </w:r>
+      <w:proofErr w:type="spellEnd"/>
+      <w:r>
+        <w:t xml:space="preserve"> </w:t>
+      </w:r>
+      <w:proofErr w:type="spellStart"/>
+      <w:r>
+        <w:t>config</w:t>
+      </w:r>
+      <w:proofErr w:type="spellEnd"/>
+      <w:r>
+        <w:t xml:space="preserve"> 2 </w:t>
+      </w:r>
+      <w:proofErr w:type="spellStart"/>
+      <w:r>
+        <w:t>dòng</w:t>
+      </w:r>
+      <w:proofErr w:type="spellEnd"/>
+      <w:r>
+        <w:t xml:space="preserve"> </w:t>
+      </w:r>
+      <w:proofErr w:type="spellStart"/>
+      <w:r>
+        <w:t>này</w:t>
+      </w:r>
+      <w:proofErr w:type="spellEnd"/>
+      <w:r>
+        <w:t xml:space="preserve">. </w:t>
+      </w:r>
+      <w:proofErr w:type="spellStart"/>
+      <w:r>
+        <w:t>Chỉ</w:t>
+      </w:r>
+      <w:proofErr w:type="spellEnd"/>
+      <w:r>
+        <w:t xml:space="preserve"> </w:t>
+      </w:r>
+      <w:proofErr w:type="spellStart"/>
+      <w:r>
+        <w:t>làm</w:t>
+      </w:r>
+      <w:proofErr w:type="spellEnd"/>
+      <w:r>
+        <w:t xml:space="preserve"> 1 </w:t>
+      </w:r>
+      <w:proofErr w:type="spellStart"/>
+      <w:r>
+        <w:t>lần</w:t>
+      </w:r>
+      <w:proofErr w:type="spellEnd"/>
+      <w:r>
+        <w:t xml:space="preserve">, </w:t>
+      </w:r>
+      <w:proofErr w:type="spellStart"/>
+      <w:r>
+        <w:t>nó</w:t>
+      </w:r>
+      <w:proofErr w:type="spellEnd"/>
+      <w:r>
+        <w:t xml:space="preserve"> </w:t>
+      </w:r>
+      <w:proofErr w:type="spellStart"/>
+      <w:r>
+        <w:t>sẽ</w:t>
+      </w:r>
+      <w:proofErr w:type="spellEnd"/>
+      <w:r>
+        <w:t xml:space="preserve"> </w:t>
+      </w:r>
+      <w:proofErr w:type="spellStart"/>
+      <w:r>
+        <w:t>tự</w:t>
+      </w:r>
+      <w:proofErr w:type="spellEnd"/>
+      <w:r>
+        <w:t xml:space="preserve"> </w:t>
+      </w:r>
+      <w:proofErr w:type="spellStart"/>
+      <w:r>
+        <w:t>lưu</w:t>
+      </w:r>
+      <w:proofErr w:type="spellEnd"/>
+      <w:r>
+        <w:t xml:space="preserve">, </w:t>
+      </w:r>
+      <w:proofErr w:type="spellStart"/>
+      <w:r>
+        <w:t>lần</w:t>
+      </w:r>
+      <w:proofErr w:type="spellEnd"/>
+      <w:r>
+        <w:t xml:space="preserve"> </w:t>
+      </w:r>
+      <w:proofErr w:type="spellStart"/>
+      <w:r>
+        <w:t>sau</w:t>
+      </w:r>
+      <w:proofErr w:type="spellEnd"/>
+      <w:r>
+        <w:t xml:space="preserve"> </w:t>
+      </w:r>
+      <w:proofErr w:type="spellStart"/>
+      <w:r>
+        <w:t>tạo</w:t>
+      </w:r>
+      <w:proofErr w:type="spellEnd"/>
+      <w:r>
+        <w:t xml:space="preserve"> project </w:t>
+      </w:r>
+      <w:proofErr w:type="spellStart"/>
+      <w:r>
+        <w:t>mới</w:t>
+      </w:r>
+      <w:proofErr w:type="spellEnd"/>
+      <w:r>
+        <w:t xml:space="preserve"> </w:t>
+      </w:r>
+      <w:proofErr w:type="spellStart"/>
+      <w:r>
+        <w:t>ko</w:t>
+      </w:r>
+      <w:proofErr w:type="spellEnd"/>
+      <w:r>
+        <w:t xml:space="preserve"> </w:t>
+      </w:r>
+      <w:proofErr w:type="spellStart"/>
+      <w:r>
+        <w:t>cần</w:t>
+      </w:r>
+      <w:proofErr w:type="spellEnd"/>
+      <w:r>
+        <w:t xml:space="preserve"> </w:t>
+      </w:r>
+      <w:proofErr w:type="spellStart"/>
+      <w:r>
+        <w:t>config</w:t>
+      </w:r>
+      <w:proofErr w:type="spellEnd"/>
+      <w:r>
+        <w:t xml:space="preserve"> </w:t>
+      </w:r>
+      <w:proofErr w:type="spellStart"/>
+      <w:r>
+        <w:t>lại</w:t>
+      </w:r>
+      <w:proofErr w:type="spellEnd"/>
+      <w:r>
+        <w:t>.</w:t>
       </w:r>
     </w:p>
     <w:p>
@@ -366,18 +1934,188 @@
         <w:t>3</w:t>
       </w:r>
       <w:r>
-        <w:t>.git add và git add .</w:t>
-      </w:r>
-    </w:p>
-    <w:p>
-      <w:pPr>
-        <w:spacing w:before="60" w:afterLines="60" w:after="144"/>
-      </w:pPr>
-      <w:r>
-        <w:t>Dùng khi cần khi cần thêm file, sửa file. Nó sẽ đồng bộ file hiện tạ</w:t>
-      </w:r>
-      <w:r>
-        <w:t>i vào trong máy ở trạng thái stagging.</w:t>
+        <w:t xml:space="preserve">.git add </w:t>
+      </w:r>
+      <w:proofErr w:type="spellStart"/>
+      <w:r>
+        <w:t>và</w:t>
+      </w:r>
+      <w:proofErr w:type="spellEnd"/>
+      <w:r>
+        <w:t xml:space="preserve"> </w:t>
+      </w:r>
+      <w:proofErr w:type="spellStart"/>
+      <w:r>
+        <w:t>git</w:t>
+      </w:r>
+      <w:proofErr w:type="spellEnd"/>
+      <w:r>
+        <w:t xml:space="preserve"> </w:t>
+      </w:r>
+      <w:proofErr w:type="gramStart"/>
+      <w:r>
+        <w:t>add .</w:t>
+      </w:r>
+      <w:proofErr w:type="gramEnd"/>
+    </w:p>
+    <w:p>
+      <w:pPr>
+        <w:spacing w:before="60" w:afterLines="60" w:after="144"/>
+      </w:pPr>
+      <w:proofErr w:type="spellStart"/>
+      <w:r>
+        <w:t>Dùng</w:t>
+      </w:r>
+      <w:proofErr w:type="spellEnd"/>
+      <w:r>
+        <w:t xml:space="preserve"> </w:t>
+      </w:r>
+      <w:proofErr w:type="spellStart"/>
+      <w:r>
+        <w:t>khi</w:t>
+      </w:r>
+      <w:proofErr w:type="spellEnd"/>
+      <w:r>
+        <w:t xml:space="preserve"> </w:t>
+      </w:r>
+      <w:proofErr w:type="spellStart"/>
+      <w:r>
+        <w:t>cần</w:t>
+      </w:r>
+      <w:proofErr w:type="spellEnd"/>
+      <w:r>
+        <w:t xml:space="preserve"> </w:t>
+      </w:r>
+      <w:proofErr w:type="spellStart"/>
+      <w:r>
+        <w:t>khi</w:t>
+      </w:r>
+      <w:proofErr w:type="spellEnd"/>
+      <w:r>
+        <w:t xml:space="preserve"> </w:t>
+      </w:r>
+      <w:proofErr w:type="spellStart"/>
+      <w:r>
+        <w:t>cần</w:t>
+      </w:r>
+      <w:proofErr w:type="spellEnd"/>
+      <w:r>
+        <w:t xml:space="preserve"> </w:t>
+      </w:r>
+      <w:proofErr w:type="spellStart"/>
+      <w:r>
+        <w:t>thêm</w:t>
+      </w:r>
+      <w:proofErr w:type="spellEnd"/>
+      <w:r>
+        <w:t xml:space="preserve"> file, </w:t>
+      </w:r>
+      <w:proofErr w:type="spellStart"/>
+      <w:r>
+        <w:t>sửa</w:t>
+      </w:r>
+      <w:proofErr w:type="spellEnd"/>
+      <w:r>
+        <w:t xml:space="preserve"> file. </w:t>
+      </w:r>
+      <w:proofErr w:type="spellStart"/>
+      <w:r>
+        <w:t>Nó</w:t>
+      </w:r>
+      <w:proofErr w:type="spellEnd"/>
+      <w:r>
+        <w:t xml:space="preserve"> </w:t>
+      </w:r>
+      <w:proofErr w:type="spellStart"/>
+      <w:r>
+        <w:t>sẽ</w:t>
+      </w:r>
+      <w:proofErr w:type="spellEnd"/>
+      <w:r>
+        <w:t xml:space="preserve"> </w:t>
+      </w:r>
+      <w:proofErr w:type="spellStart"/>
+      <w:r>
+        <w:t>đồng</w:t>
+      </w:r>
+      <w:proofErr w:type="spellEnd"/>
+      <w:r>
+        <w:t xml:space="preserve"> </w:t>
+      </w:r>
+      <w:proofErr w:type="spellStart"/>
+      <w:r>
+        <w:t>bộ</w:t>
+      </w:r>
+      <w:proofErr w:type="spellEnd"/>
+      <w:r>
+        <w:t xml:space="preserve"> file </w:t>
+      </w:r>
+      <w:proofErr w:type="spellStart"/>
+      <w:r>
+        <w:t>hiện</w:t>
+      </w:r>
+      <w:proofErr w:type="spellEnd"/>
+      <w:r>
+        <w:t xml:space="preserve"> </w:t>
+      </w:r>
+      <w:proofErr w:type="spellStart"/>
+      <w:r>
+        <w:t>tạ</w:t>
+      </w:r>
+      <w:r>
+        <w:t>i</w:t>
+      </w:r>
+      <w:proofErr w:type="spellEnd"/>
+      <w:r>
+        <w:t xml:space="preserve"> </w:t>
+      </w:r>
+      <w:proofErr w:type="spellStart"/>
+      <w:r>
+        <w:t>vào</w:t>
+      </w:r>
+      <w:proofErr w:type="spellEnd"/>
+      <w:r>
+        <w:t xml:space="preserve"> </w:t>
+      </w:r>
+      <w:proofErr w:type="spellStart"/>
+      <w:r>
+        <w:t>trong</w:t>
+      </w:r>
+      <w:proofErr w:type="spellEnd"/>
+      <w:r>
+        <w:t xml:space="preserve"> </w:t>
+      </w:r>
+      <w:proofErr w:type="spellStart"/>
+      <w:r>
+        <w:t>máy</w:t>
+      </w:r>
+      <w:proofErr w:type="spellEnd"/>
+      <w:r>
+        <w:t xml:space="preserve"> ở </w:t>
+      </w:r>
+      <w:proofErr w:type="spellStart"/>
+      <w:r>
+        <w:t>trạng</w:t>
+      </w:r>
+      <w:proofErr w:type="spellEnd"/>
+      <w:r>
+        <w:t xml:space="preserve"> </w:t>
+      </w:r>
+      <w:proofErr w:type="spellStart"/>
+      <w:r>
+        <w:t>thái</w:t>
+      </w:r>
+      <w:proofErr w:type="spellEnd"/>
+      <w:r>
+        <w:t xml:space="preserve"> </w:t>
+      </w:r>
+      <w:proofErr w:type="spellStart"/>
+      <w:r>
+        <w:t>stagging</w:t>
+      </w:r>
+      <w:proofErr w:type="spellEnd"/>
+      <w:r>
+        <w:t>.</w:t>
       </w:r>
     </w:p>
     <w:p>
@@ -399,19 +2137,125 @@
       <w:pPr>
         <w:spacing w:before="60" w:afterLines="60" w:after="144"/>
       </w:pPr>
-      <w:r>
-        <w:t xml:space="preserve">Mỗi lần thêm hay, sửa, xóa file,... đều phải </w:t>
-      </w:r>
-      <w:r>
-        <w:t xml:space="preserve">commit file vào stagging stage, kèm theo comments </w:t>
-      </w:r>
-    </w:p>
-    <w:p>
-      <w:pPr>
-        <w:spacing w:before="60" w:afterLines="60" w:after="144"/>
-      </w:pPr>
-      <w:r>
-        <w:t>Vd: git commit -m ‘add file index.html’</w:t>
+      <w:proofErr w:type="spellStart"/>
+      <w:r>
+        <w:t>Mỗi</w:t>
+      </w:r>
+      <w:proofErr w:type="spellEnd"/>
+      <w:r>
+        <w:t xml:space="preserve"> </w:t>
+      </w:r>
+      <w:proofErr w:type="spellStart"/>
+      <w:r>
+        <w:t>lần</w:t>
+      </w:r>
+      <w:proofErr w:type="spellEnd"/>
+      <w:r>
+        <w:t xml:space="preserve"> </w:t>
+      </w:r>
+      <w:proofErr w:type="spellStart"/>
+      <w:r>
+        <w:t>thêm</w:t>
+      </w:r>
+      <w:proofErr w:type="spellEnd"/>
+      <w:r>
+        <w:t xml:space="preserve"> hay, </w:t>
+      </w:r>
+      <w:proofErr w:type="spellStart"/>
+      <w:r>
+        <w:t>sửa</w:t>
+      </w:r>
+      <w:proofErr w:type="spellEnd"/>
+      <w:r>
+        <w:t xml:space="preserve">, </w:t>
+      </w:r>
+      <w:proofErr w:type="spellStart"/>
+      <w:r>
+        <w:t>xóa</w:t>
+      </w:r>
+      <w:proofErr w:type="spellEnd"/>
+      <w:r>
+        <w:t xml:space="preserve"> </w:t>
+      </w:r>
+      <w:proofErr w:type="gramStart"/>
+      <w:r>
+        <w:t>file,...</w:t>
+      </w:r>
+      <w:proofErr w:type="gramEnd"/>
+      <w:r>
+        <w:t xml:space="preserve"> </w:t>
+      </w:r>
+      <w:proofErr w:type="spellStart"/>
+      <w:r>
+        <w:t>đều</w:t>
+      </w:r>
+      <w:proofErr w:type="spellEnd"/>
+      <w:r>
+        <w:t xml:space="preserve"> </w:t>
+      </w:r>
+      <w:proofErr w:type="spellStart"/>
+      <w:r>
+        <w:t>phải</w:t>
+      </w:r>
+      <w:proofErr w:type="spellEnd"/>
+      <w:r>
+        <w:t xml:space="preserve"> </w:t>
+      </w:r>
+      <w:r>
+        <w:t xml:space="preserve">commit file </w:t>
+      </w:r>
+      <w:proofErr w:type="spellStart"/>
+      <w:r>
+        <w:t>vào</w:t>
+      </w:r>
+      <w:proofErr w:type="spellEnd"/>
+      <w:r>
+        <w:t xml:space="preserve"> </w:t>
+      </w:r>
+      <w:proofErr w:type="spellStart"/>
+      <w:r>
+        <w:t>stagging</w:t>
+      </w:r>
+      <w:proofErr w:type="spellEnd"/>
+      <w:r>
+        <w:t xml:space="preserve"> stage, </w:t>
+      </w:r>
+      <w:proofErr w:type="spellStart"/>
+      <w:r>
+        <w:t>kèm</w:t>
+      </w:r>
+      <w:proofErr w:type="spellEnd"/>
+      <w:r>
+        <w:t xml:space="preserve"> </w:t>
+      </w:r>
+      <w:proofErr w:type="spellStart"/>
+      <w:r>
+        <w:t>theo</w:t>
+      </w:r>
+      <w:proofErr w:type="spellEnd"/>
+      <w:r>
+        <w:t xml:space="preserve"> comments </w:t>
+      </w:r>
+    </w:p>
+    <w:p>
+      <w:pPr>
+        <w:spacing w:before="60" w:afterLines="60" w:after="144"/>
+      </w:pPr>
+      <w:proofErr w:type="spellStart"/>
+      <w:r>
+        <w:t>Vd</w:t>
+      </w:r>
+      <w:proofErr w:type="spellEnd"/>
+      <w:r>
+        <w:t xml:space="preserve">: </w:t>
+      </w:r>
+      <w:proofErr w:type="spellStart"/>
+      <w:r>
+        <w:t>git</w:t>
+      </w:r>
+      <w:proofErr w:type="spellEnd"/>
+      <w:r>
+        <w:t xml:space="preserve"> commit -m ‘add file index.html’</w:t>
       </w:r>
     </w:p>
     <w:p>
@@ -433,16 +2277,78 @@
       <w:pPr>
         <w:spacing w:before="60" w:afterLines="60" w:after="144"/>
       </w:pPr>
+      <w:proofErr w:type="spellStart"/>
       <w:r>
         <w:lastRenderedPageBreak/>
-        <w:t xml:space="preserve">Xem trạng  thái </w:t>
-      </w:r>
-      <w:r>
-        <w:t>các commit đã tồn tại</w:t>
-      </w:r>
-      <w:r>
-        <w:t xml:space="preserve"> trong máy</w:t>
-      </w:r>
+        <w:t>Xem</w:t>
+      </w:r>
+      <w:proofErr w:type="spellEnd"/>
+      <w:r>
+        <w:t xml:space="preserve"> </w:t>
+      </w:r>
+      <w:proofErr w:type="spellStart"/>
+      <w:proofErr w:type="gramStart"/>
+      <w:r>
+        <w:t>trạng</w:t>
+      </w:r>
+      <w:proofErr w:type="spellEnd"/>
+      <w:r>
+        <w:t xml:space="preserve">  </w:t>
+      </w:r>
+      <w:proofErr w:type="spellStart"/>
+      <w:r>
+        <w:t>thái</w:t>
+      </w:r>
+      <w:proofErr w:type="spellEnd"/>
+      <w:proofErr w:type="gramEnd"/>
+      <w:r>
+        <w:t xml:space="preserve"> </w:t>
+      </w:r>
+      <w:proofErr w:type="spellStart"/>
+      <w:r>
+        <w:t>các</w:t>
+      </w:r>
+      <w:proofErr w:type="spellEnd"/>
+      <w:r>
+        <w:t xml:space="preserve"> commit </w:t>
+      </w:r>
+      <w:proofErr w:type="spellStart"/>
+      <w:r>
+        <w:t>đã</w:t>
+      </w:r>
+      <w:proofErr w:type="spellEnd"/>
+      <w:r>
+        <w:t xml:space="preserve"> </w:t>
+      </w:r>
+      <w:proofErr w:type="spellStart"/>
+      <w:r>
+        <w:t>tồn</w:t>
+      </w:r>
+      <w:proofErr w:type="spellEnd"/>
+      <w:r>
+        <w:t xml:space="preserve"> </w:t>
+      </w:r>
+      <w:proofErr w:type="spellStart"/>
+      <w:r>
+        <w:t>tại</w:t>
+      </w:r>
+      <w:proofErr w:type="spellEnd"/>
+      <w:r>
+        <w:t xml:space="preserve"> </w:t>
+      </w:r>
+      <w:proofErr w:type="spellStart"/>
+      <w:r>
+        <w:t>trong</w:t>
+      </w:r>
+      <w:proofErr w:type="spellEnd"/>
+      <w:r>
+        <w:t xml:space="preserve"> </w:t>
+      </w:r>
+      <w:proofErr w:type="spellStart"/>
+      <w:r>
+        <w:t>máy</w:t>
+      </w:r>
+      <w:proofErr w:type="spellEnd"/>
     </w:p>
     <w:p>
       <w:pPr>
@@ -459,18 +2365,84 @@
         <w:t xml:space="preserve">.git </w:t>
       </w:r>
       <w:r>
-        <w:t>show + id của commit</w:t>
+        <w:t xml:space="preserve">show + id </w:t>
+      </w:r>
+      <w:proofErr w:type="spellStart"/>
+      <w:r>
+        <w:t>của</w:t>
+      </w:r>
+      <w:proofErr w:type="spellEnd"/>
+      <w:r>
+        <w:t xml:space="preserve"> commit</w:t>
       </w:r>
     </w:p>
     <w:p>
       <w:pPr>
         <w:spacing w:before="60" w:afterLines="60" w:after="144" w:line="259" w:lineRule="auto"/>
       </w:pPr>
-      <w:r>
-        <w:t xml:space="preserve">Dùng để hiển thị </w:t>
-      </w:r>
-      <w:r>
-        <w:t xml:space="preserve">nhưng thay đổi trong 1 commit </w:t>
+      <w:proofErr w:type="spellStart"/>
+      <w:r>
+        <w:t>Dùng</w:t>
+      </w:r>
+      <w:proofErr w:type="spellEnd"/>
+      <w:r>
+        <w:t xml:space="preserve"> </w:t>
+      </w:r>
+      <w:proofErr w:type="spellStart"/>
+      <w:r>
+        <w:t>để</w:t>
+      </w:r>
+      <w:proofErr w:type="spellEnd"/>
+      <w:r>
+        <w:t xml:space="preserve"> </w:t>
+      </w:r>
+      <w:proofErr w:type="spellStart"/>
+      <w:r>
+        <w:t>hiển</w:t>
+      </w:r>
+      <w:proofErr w:type="spellEnd"/>
+      <w:r>
+        <w:t xml:space="preserve"> </w:t>
+      </w:r>
+      <w:proofErr w:type="spellStart"/>
+      <w:r>
+        <w:t>thị</w:t>
+      </w:r>
+      <w:proofErr w:type="spellEnd"/>
+      <w:r>
+        <w:t xml:space="preserve"> </w:t>
+      </w:r>
+      <w:proofErr w:type="spellStart"/>
+      <w:r>
+        <w:t>nhưng</w:t>
+      </w:r>
+      <w:proofErr w:type="spellEnd"/>
+      <w:r>
+        <w:t xml:space="preserve"> </w:t>
+      </w:r>
+      <w:proofErr w:type="spellStart"/>
+      <w:r>
+        <w:t>thay</w:t>
+      </w:r>
+      <w:proofErr w:type="spellEnd"/>
+      <w:r>
+        <w:t xml:space="preserve"> </w:t>
+      </w:r>
+      <w:proofErr w:type="spellStart"/>
+      <w:r>
+        <w:t>đổi</w:t>
+      </w:r>
+      <w:proofErr w:type="spellEnd"/>
+      <w:r>
+        <w:t xml:space="preserve"> </w:t>
+      </w:r>
+      <w:proofErr w:type="spellStart"/>
+      <w:r>
+        <w:t>trong</w:t>
+      </w:r>
+      <w:proofErr w:type="spellEnd"/>
+      <w:r>
+        <w:t xml:space="preserve"> 1 commit </w:t>
       </w:r>
     </w:p>
     <w:p>
@@ -486,8 +2458,117 @@
       <w:pPr>
         <w:spacing w:before="60" w:afterLines="60" w:after="144" w:line="259" w:lineRule="auto"/>
       </w:pPr>
-      <w:r>
-        <w:t>Dùng để hiển thị ra những thay đổi của file đã bị thay đổi ( modify )</w:t>
+      <w:proofErr w:type="spellStart"/>
+      <w:r>
+        <w:t>Dùng</w:t>
+      </w:r>
+      <w:proofErr w:type="spellEnd"/>
+      <w:r>
+        <w:t xml:space="preserve"> </w:t>
+      </w:r>
+      <w:proofErr w:type="spellStart"/>
+      <w:r>
+        <w:t>để</w:t>
+      </w:r>
+      <w:proofErr w:type="spellEnd"/>
+      <w:r>
+        <w:t xml:space="preserve"> </w:t>
+      </w:r>
+      <w:proofErr w:type="spellStart"/>
+      <w:r>
+        <w:t>hiển</w:t>
+      </w:r>
+      <w:proofErr w:type="spellEnd"/>
+      <w:r>
+        <w:t xml:space="preserve"> </w:t>
+      </w:r>
+      <w:proofErr w:type="spellStart"/>
+      <w:r>
+        <w:t>thị</w:t>
+      </w:r>
+      <w:proofErr w:type="spellEnd"/>
+      <w:r>
+        <w:t xml:space="preserve"> </w:t>
+      </w:r>
+      <w:proofErr w:type="spellStart"/>
+      <w:r>
+        <w:t>ra</w:t>
+      </w:r>
+      <w:proofErr w:type="spellEnd"/>
+      <w:r>
+        <w:t xml:space="preserve"> </w:t>
+      </w:r>
+      <w:proofErr w:type="spellStart"/>
+      <w:r>
+        <w:t>những</w:t>
+      </w:r>
+      <w:proofErr w:type="spellEnd"/>
+      <w:r>
+        <w:t xml:space="preserve"> </w:t>
+      </w:r>
+      <w:proofErr w:type="spellStart"/>
+      <w:r>
+        <w:t>thay</w:t>
+      </w:r>
+      <w:proofErr w:type="spellEnd"/>
+      <w:r>
+        <w:t xml:space="preserve"> </w:t>
+      </w:r>
+      <w:proofErr w:type="spellStart"/>
+      <w:r>
+        <w:t>đổi</w:t>
+      </w:r>
+      <w:proofErr w:type="spellEnd"/>
+      <w:r>
+        <w:t xml:space="preserve"> </w:t>
+      </w:r>
+      <w:proofErr w:type="spellStart"/>
+      <w:r>
+        <w:t>của</w:t>
+      </w:r>
+      <w:proofErr w:type="spellEnd"/>
+      <w:r>
+        <w:t xml:space="preserve"> file </w:t>
+      </w:r>
+      <w:proofErr w:type="spellStart"/>
+      <w:r>
+        <w:t>đã</w:t>
+      </w:r>
+      <w:proofErr w:type="spellEnd"/>
+      <w:r>
+        <w:t xml:space="preserve"> </w:t>
+      </w:r>
+      <w:proofErr w:type="spellStart"/>
+      <w:r>
+        <w:t>bị</w:t>
+      </w:r>
+      <w:proofErr w:type="spellEnd"/>
+      <w:r>
+        <w:t xml:space="preserve"> </w:t>
+      </w:r>
+      <w:proofErr w:type="spellStart"/>
+      <w:r>
+        <w:t>thay</w:t>
+      </w:r>
+      <w:proofErr w:type="spellEnd"/>
+      <w:r>
+        <w:t xml:space="preserve"> </w:t>
+      </w:r>
+      <w:proofErr w:type="spellStart"/>
+      <w:r>
+        <w:t>đổi</w:t>
+      </w:r>
+      <w:proofErr w:type="spellEnd"/>
+      <w:r>
+        <w:t xml:space="preserve"> </w:t>
+      </w:r>
+      <w:proofErr w:type="gramStart"/>
+      <w:r>
+        <w:t>( modify</w:t>
+      </w:r>
+      <w:proofErr w:type="gramEnd"/>
+      <w:r>
+        <w:t xml:space="preserve"> )</w:t>
       </w:r>
     </w:p>
     <w:p>
@@ -496,15 +2577,153 @@
         <w:spacing w:before="60" w:afterLines="60" w:after="144"/>
       </w:pPr>
       <w:r>
-        <w:t>5.9.gitk</w:t>
-      </w:r>
+        <w:t>5.</w:t>
+      </w:r>
+      <w:proofErr w:type="gramStart"/>
+      <w:r>
+        <w:t>9.gitk</w:t>
+      </w:r>
+      <w:proofErr w:type="gramEnd"/>
     </w:p>
     <w:p>
       <w:pPr>
         <w:spacing w:before="60" w:afterLines="60" w:after="144" w:line="259" w:lineRule="auto"/>
       </w:pPr>
-      <w:r>
-        <w:t>Giống như git log nhưng hiển thị ở giao diện người dùng chứ ko phải giao diện dòng lệnh.</w:t>
+      <w:proofErr w:type="spellStart"/>
+      <w:r>
+        <w:t>Giống</w:t>
+      </w:r>
+      <w:proofErr w:type="spellEnd"/>
+      <w:r>
+        <w:t xml:space="preserve"> </w:t>
+      </w:r>
+      <w:proofErr w:type="spellStart"/>
+      <w:r>
+        <w:t>như</w:t>
+      </w:r>
+      <w:proofErr w:type="spellEnd"/>
+      <w:r>
+        <w:t xml:space="preserve"> </w:t>
+      </w:r>
+      <w:proofErr w:type="spellStart"/>
+      <w:r>
+        <w:t>git</w:t>
+      </w:r>
+      <w:proofErr w:type="spellEnd"/>
+      <w:r>
+        <w:t xml:space="preserve"> log </w:t>
+      </w:r>
+      <w:proofErr w:type="spellStart"/>
+      <w:r>
+        <w:t>nhưng</w:t>
+      </w:r>
+      <w:proofErr w:type="spellEnd"/>
+      <w:r>
+        <w:t xml:space="preserve"> </w:t>
+      </w:r>
+      <w:proofErr w:type="spellStart"/>
+      <w:r>
+        <w:t>hiển</w:t>
+      </w:r>
+      <w:proofErr w:type="spellEnd"/>
+      <w:r>
+        <w:t xml:space="preserve"> </w:t>
+      </w:r>
+      <w:proofErr w:type="spellStart"/>
+      <w:r>
+        <w:t>thị</w:t>
+      </w:r>
+      <w:proofErr w:type="spellEnd"/>
+      <w:r>
+        <w:t xml:space="preserve"> ở </w:t>
+      </w:r>
+      <w:proofErr w:type="spellStart"/>
+      <w:r>
+        <w:t>giao</w:t>
+      </w:r>
+      <w:proofErr w:type="spellEnd"/>
+      <w:r>
+        <w:t xml:space="preserve"> </w:t>
+      </w:r>
+      <w:proofErr w:type="spellStart"/>
+      <w:r>
+        <w:t>diện</w:t>
+      </w:r>
+      <w:proofErr w:type="spellEnd"/>
+      <w:r>
+        <w:t xml:space="preserve"> </w:t>
+      </w:r>
+      <w:proofErr w:type="spellStart"/>
+      <w:r>
+        <w:t>người</w:t>
+      </w:r>
+      <w:proofErr w:type="spellEnd"/>
+      <w:r>
+        <w:t xml:space="preserve"> </w:t>
+      </w:r>
+      <w:proofErr w:type="spellStart"/>
+      <w:r>
+        <w:t>dùng</w:t>
+      </w:r>
+      <w:proofErr w:type="spellEnd"/>
+      <w:r>
+        <w:t xml:space="preserve"> </w:t>
+      </w:r>
+      <w:proofErr w:type="spellStart"/>
+      <w:r>
+        <w:t>chứ</w:t>
+      </w:r>
+      <w:proofErr w:type="spellEnd"/>
+      <w:r>
+        <w:t xml:space="preserve"> </w:t>
+      </w:r>
+      <w:proofErr w:type="spellStart"/>
+      <w:r>
+        <w:t>ko</w:t>
+      </w:r>
+      <w:proofErr w:type="spellEnd"/>
+      <w:r>
+        <w:t xml:space="preserve"> </w:t>
+      </w:r>
+      <w:proofErr w:type="spellStart"/>
+      <w:r>
+        <w:t>phải</w:t>
+      </w:r>
+      <w:proofErr w:type="spellEnd"/>
+      <w:r>
+        <w:t xml:space="preserve"> </w:t>
+      </w:r>
+      <w:proofErr w:type="spellStart"/>
+      <w:r>
+        <w:t>giao</w:t>
+      </w:r>
+      <w:proofErr w:type="spellEnd"/>
+      <w:r>
+        <w:t xml:space="preserve"> </w:t>
+      </w:r>
+      <w:proofErr w:type="spellStart"/>
+      <w:r>
+        <w:t>diện</w:t>
+      </w:r>
+      <w:proofErr w:type="spellEnd"/>
+      <w:r>
+        <w:t xml:space="preserve"> </w:t>
+      </w:r>
+      <w:proofErr w:type="spellStart"/>
+      <w:r>
+        <w:t>dòng</w:t>
+      </w:r>
+      <w:proofErr w:type="spellEnd"/>
+      <w:r>
+        <w:t xml:space="preserve"> </w:t>
+      </w:r>
+      <w:proofErr w:type="spellStart"/>
+      <w:r>
+        <w:t>lệnh</w:t>
+      </w:r>
+      <w:proofErr w:type="spellEnd"/>
+      <w:r>
+        <w:t>.</w:t>
       </w:r>
     </w:p>
     <w:p>
@@ -520,9 +2739,59 @@
       <w:pPr>
         <w:spacing w:before="60" w:afterLines="60" w:after="144"/>
       </w:pPr>
-      <w:r>
-        <w:t>git checkout có nhiều chức năng khác nhau</w:t>
-      </w:r>
+      <w:proofErr w:type="spellStart"/>
+      <w:r>
+        <w:t>git</w:t>
+      </w:r>
+      <w:proofErr w:type="spellEnd"/>
+      <w:r>
+        <w:t xml:space="preserve"> checkout </w:t>
+      </w:r>
+      <w:proofErr w:type="spellStart"/>
+      <w:r>
+        <w:t>có</w:t>
+      </w:r>
+      <w:proofErr w:type="spellEnd"/>
+      <w:r>
+        <w:t xml:space="preserve"> </w:t>
+      </w:r>
+      <w:proofErr w:type="spellStart"/>
+      <w:r>
+        <w:t>nhiều</w:t>
+      </w:r>
+      <w:proofErr w:type="spellEnd"/>
+      <w:r>
+        <w:t xml:space="preserve"> </w:t>
+      </w:r>
+      <w:proofErr w:type="spellStart"/>
+      <w:r>
+        <w:t>chức</w:t>
+      </w:r>
+      <w:proofErr w:type="spellEnd"/>
+      <w:r>
+        <w:t xml:space="preserve"> </w:t>
+      </w:r>
+      <w:proofErr w:type="spellStart"/>
+      <w:r>
+        <w:t>năng</w:t>
+      </w:r>
+      <w:proofErr w:type="spellEnd"/>
+      <w:r>
+        <w:t xml:space="preserve"> </w:t>
+      </w:r>
+      <w:proofErr w:type="spellStart"/>
+      <w:r>
+        <w:t>khác</w:t>
+      </w:r>
+      <w:proofErr w:type="spellEnd"/>
+      <w:r>
+        <w:t xml:space="preserve"> </w:t>
+      </w:r>
+      <w:proofErr w:type="spellStart"/>
+      <w:r>
+        <w:t>nhau</w:t>
+      </w:r>
+      <w:proofErr w:type="spellEnd"/>
     </w:p>
     <w:p>
       <w:pPr>
@@ -536,8 +2805,21 @@
       <w:r>
         <w:t xml:space="preserve"> </w:t>
       </w:r>
-      <w:r>
-        <w:t>git checkout -- tên file</w:t>
+      <w:proofErr w:type="spellStart"/>
+      <w:r>
+        <w:t>git</w:t>
+      </w:r>
+      <w:proofErr w:type="spellEnd"/>
+      <w:r>
+        <w:t xml:space="preserve"> checkout -- </w:t>
+      </w:r>
+      <w:proofErr w:type="spellStart"/>
+      <w:r>
+        <w:t>tên</w:t>
+      </w:r>
+      <w:proofErr w:type="spellEnd"/>
+      <w:r>
+        <w:t xml:space="preserve"> file</w:t>
       </w:r>
     </w:p>
     <w:p>
@@ -545,9 +2827,107 @@
         <w:spacing w:before="60" w:afterLines="60" w:after="144"/>
         <w:ind w:left="720"/>
       </w:pPr>
-      <w:r>
-        <w:t>Dùng để xóa những thay đổi của những file chưa vào trạng thái stagging</w:t>
-      </w:r>
+      <w:proofErr w:type="spellStart"/>
+      <w:r>
+        <w:t>Dùng</w:t>
+      </w:r>
+      <w:proofErr w:type="spellEnd"/>
+      <w:r>
+        <w:t xml:space="preserve"> </w:t>
+      </w:r>
+      <w:proofErr w:type="spellStart"/>
+      <w:r>
+        <w:t>để</w:t>
+      </w:r>
+      <w:proofErr w:type="spellEnd"/>
+      <w:r>
+        <w:t xml:space="preserve"> </w:t>
+      </w:r>
+      <w:proofErr w:type="spellStart"/>
+      <w:r>
+        <w:t>xóa</w:t>
+      </w:r>
+      <w:proofErr w:type="spellEnd"/>
+      <w:r>
+        <w:t xml:space="preserve"> </w:t>
+      </w:r>
+      <w:proofErr w:type="spellStart"/>
+      <w:r>
+        <w:t>những</w:t>
+      </w:r>
+      <w:proofErr w:type="spellEnd"/>
+      <w:r>
+        <w:t xml:space="preserve"> </w:t>
+      </w:r>
+      <w:proofErr w:type="spellStart"/>
+      <w:r>
+        <w:t>thay</w:t>
+      </w:r>
+      <w:proofErr w:type="spellEnd"/>
+      <w:r>
+        <w:t xml:space="preserve"> </w:t>
+      </w:r>
+      <w:proofErr w:type="spellStart"/>
+      <w:r>
+        <w:t>đổi</w:t>
+      </w:r>
+      <w:proofErr w:type="spellEnd"/>
+      <w:r>
+        <w:t xml:space="preserve"> </w:t>
+      </w:r>
+      <w:proofErr w:type="spellStart"/>
+      <w:r>
+        <w:t>của</w:t>
+      </w:r>
+      <w:proofErr w:type="spellEnd"/>
+      <w:r>
+        <w:t xml:space="preserve"> </w:t>
+      </w:r>
+      <w:proofErr w:type="spellStart"/>
+      <w:r>
+        <w:t>những</w:t>
+      </w:r>
+      <w:proofErr w:type="spellEnd"/>
+      <w:r>
+        <w:t xml:space="preserve"> file </w:t>
+      </w:r>
+      <w:proofErr w:type="spellStart"/>
+      <w:r>
+        <w:t>chưa</w:t>
+      </w:r>
+      <w:proofErr w:type="spellEnd"/>
+      <w:r>
+        <w:t xml:space="preserve"> </w:t>
+      </w:r>
+      <w:proofErr w:type="spellStart"/>
+      <w:r>
+        <w:t>vào</w:t>
+      </w:r>
+      <w:proofErr w:type="spellEnd"/>
+      <w:r>
+        <w:t xml:space="preserve"> </w:t>
+      </w:r>
+      <w:proofErr w:type="spellStart"/>
+      <w:r>
+        <w:t>trạng</w:t>
+      </w:r>
+      <w:proofErr w:type="spellEnd"/>
+      <w:r>
+        <w:t xml:space="preserve"> </w:t>
+      </w:r>
+      <w:proofErr w:type="spellStart"/>
+      <w:r>
+        <w:t>thái</w:t>
+      </w:r>
+      <w:proofErr w:type="spellEnd"/>
+      <w:r>
+        <w:t xml:space="preserve"> </w:t>
+      </w:r>
+      <w:proofErr w:type="spellStart"/>
+      <w:r>
+        <w:t>stagging</w:t>
+      </w:r>
+      <w:proofErr w:type="spellEnd"/>
     </w:p>
     <w:p>
       <w:pPr>
@@ -556,7 +2936,31 @@
         <w:ind w:firstLine="720"/>
       </w:pPr>
       <w:r>
-        <w:t>5.10.2.git checkout -b &lt;tên nhánh mới&gt;</w:t>
+        <w:t>5.10.2.git checkout -b &lt;</w:t>
+      </w:r>
+      <w:proofErr w:type="spellStart"/>
+      <w:r>
+        <w:t>tên</w:t>
+      </w:r>
+      <w:proofErr w:type="spellEnd"/>
+      <w:r>
+        <w:t xml:space="preserve"> </w:t>
+      </w:r>
+      <w:proofErr w:type="spellStart"/>
+      <w:r>
+        <w:t>nhánh</w:t>
+      </w:r>
+      <w:proofErr w:type="spellEnd"/>
+      <w:r>
+        <w:t xml:space="preserve"> </w:t>
+      </w:r>
+      <w:proofErr w:type="spellStart"/>
+      <w:r>
+        <w:t>mới</w:t>
+      </w:r>
+      <w:proofErr w:type="spellEnd"/>
+      <w:r>
+        <w:t>&gt;</w:t>
       </w:r>
     </w:p>
     <w:p>
@@ -564,15 +2968,147 @@
         <w:spacing w:before="60" w:afterLines="60" w:after="144"/>
         <w:ind w:left="720"/>
       </w:pPr>
-      <w:r>
-        <w:t>Tạo ra 1 nhánh mới</w:t>
-      </w:r>
-      <w:r>
-        <w:t xml:space="preserve"> ( có chứa tất cả file commit của nhánh master )</w:t>
-      </w:r>
-      <w:r>
-        <w:t>, đồng thời chuyển sang nhánh đó làm việc</w:t>
-      </w:r>
+      <w:proofErr w:type="spellStart"/>
+      <w:r>
+        <w:t>Tạo</w:t>
+      </w:r>
+      <w:proofErr w:type="spellEnd"/>
+      <w:r>
+        <w:t xml:space="preserve"> </w:t>
+      </w:r>
+      <w:proofErr w:type="spellStart"/>
+      <w:r>
+        <w:t>ra</w:t>
+      </w:r>
+      <w:proofErr w:type="spellEnd"/>
+      <w:r>
+        <w:t xml:space="preserve"> 1 </w:t>
+      </w:r>
+      <w:proofErr w:type="spellStart"/>
+      <w:r>
+        <w:t>nhánh</w:t>
+      </w:r>
+      <w:proofErr w:type="spellEnd"/>
+      <w:r>
+        <w:t xml:space="preserve"> </w:t>
+      </w:r>
+      <w:proofErr w:type="spellStart"/>
+      <w:r>
+        <w:t>mới</w:t>
+      </w:r>
+      <w:proofErr w:type="spellEnd"/>
+      <w:r>
+        <w:t xml:space="preserve"> </w:t>
+      </w:r>
+      <w:proofErr w:type="gramStart"/>
+      <w:r>
+        <w:t xml:space="preserve">( </w:t>
+      </w:r>
+      <w:proofErr w:type="spellStart"/>
+      <w:r>
+        <w:t>có</w:t>
+      </w:r>
+      <w:proofErr w:type="spellEnd"/>
+      <w:proofErr w:type="gramEnd"/>
+      <w:r>
+        <w:t xml:space="preserve"> </w:t>
+      </w:r>
+      <w:proofErr w:type="spellStart"/>
+      <w:r>
+        <w:t>chứa</w:t>
+      </w:r>
+      <w:proofErr w:type="spellEnd"/>
+      <w:r>
+        <w:t xml:space="preserve"> </w:t>
+      </w:r>
+      <w:proofErr w:type="spellStart"/>
+      <w:r>
+        <w:t>tất</w:t>
+      </w:r>
+      <w:proofErr w:type="spellEnd"/>
+      <w:r>
+        <w:t xml:space="preserve"> </w:t>
+      </w:r>
+      <w:proofErr w:type="spellStart"/>
+      <w:r>
+        <w:t>cả</w:t>
+      </w:r>
+      <w:proofErr w:type="spellEnd"/>
+      <w:r>
+        <w:t xml:space="preserve"> file commit </w:t>
+      </w:r>
+      <w:proofErr w:type="spellStart"/>
+      <w:r>
+        <w:t>của</w:t>
+      </w:r>
+      <w:proofErr w:type="spellEnd"/>
+      <w:r>
+        <w:t xml:space="preserve"> </w:t>
+      </w:r>
+      <w:proofErr w:type="spellStart"/>
+      <w:r>
+        <w:t>nhánh</w:t>
+      </w:r>
+      <w:proofErr w:type="spellEnd"/>
+      <w:r>
+        <w:t xml:space="preserve"> master )</w:t>
+      </w:r>
+      <w:r>
+        <w:t xml:space="preserve">, </w:t>
+      </w:r>
+      <w:proofErr w:type="spellStart"/>
+      <w:r>
+        <w:t>đồng</w:t>
+      </w:r>
+      <w:proofErr w:type="spellEnd"/>
+      <w:r>
+        <w:t xml:space="preserve"> </w:t>
+      </w:r>
+      <w:proofErr w:type="spellStart"/>
+      <w:r>
+        <w:t>thời</w:t>
+      </w:r>
+      <w:proofErr w:type="spellEnd"/>
+      <w:r>
+        <w:t xml:space="preserve"> </w:t>
+      </w:r>
+      <w:proofErr w:type="spellStart"/>
+      <w:r>
+        <w:t>chuyển</w:t>
+      </w:r>
+      <w:proofErr w:type="spellEnd"/>
+      <w:r>
+        <w:t xml:space="preserve"> sang </w:t>
+      </w:r>
+      <w:proofErr w:type="spellStart"/>
+      <w:r>
+        <w:t>nhánh</w:t>
+      </w:r>
+      <w:proofErr w:type="spellEnd"/>
+      <w:r>
+        <w:t xml:space="preserve"> </w:t>
+      </w:r>
+      <w:proofErr w:type="spellStart"/>
+      <w:r>
+        <w:t>đó</w:t>
+      </w:r>
+      <w:proofErr w:type="spellEnd"/>
+      <w:r>
+        <w:t xml:space="preserve"> </w:t>
+      </w:r>
+      <w:proofErr w:type="spellStart"/>
+      <w:r>
+        <w:t>làm</w:t>
+      </w:r>
+      <w:proofErr w:type="spellEnd"/>
+      <w:r>
+        <w:t xml:space="preserve"> </w:t>
+      </w:r>
+      <w:proofErr w:type="spellStart"/>
+      <w:r>
+        <w:t>việc</w:t>
+      </w:r>
+      <w:proofErr w:type="spellEnd"/>
     </w:p>
     <w:p>
       <w:pPr>
@@ -581,7 +3117,23 @@
         <w:ind w:firstLine="720"/>
       </w:pPr>
       <w:r>
-        <w:t>5.10.3.git checkout &lt;tên nhánh&gt;</w:t>
+        <w:t>5.10.3.git checkout &lt;</w:t>
+      </w:r>
+      <w:proofErr w:type="spellStart"/>
+      <w:r>
+        <w:t>tên</w:t>
+      </w:r>
+      <w:proofErr w:type="spellEnd"/>
+      <w:r>
+        <w:t xml:space="preserve"> </w:t>
+      </w:r>
+      <w:proofErr w:type="spellStart"/>
+      <w:r>
+        <w:t>nhánh</w:t>
+      </w:r>
+      <w:proofErr w:type="spellEnd"/>
+      <w:r>
+        <w:t>&gt;</w:t>
       </w:r>
     </w:p>
     <w:p>
@@ -589,9 +3141,27 @@
         <w:spacing w:before="60" w:afterLines="60" w:after="144"/>
         <w:ind w:left="720"/>
       </w:pPr>
-      <w:r>
-        <w:t>Chuyển sang nhánh khác</w:t>
-      </w:r>
+      <w:proofErr w:type="spellStart"/>
+      <w:r>
+        <w:t>Chuyển</w:t>
+      </w:r>
+      <w:proofErr w:type="spellEnd"/>
+      <w:r>
+        <w:t xml:space="preserve"> sang </w:t>
+      </w:r>
+      <w:proofErr w:type="spellStart"/>
+      <w:r>
+        <w:t>nhánh</w:t>
+      </w:r>
+      <w:proofErr w:type="spellEnd"/>
+      <w:r>
+        <w:t xml:space="preserve"> </w:t>
+      </w:r>
+      <w:proofErr w:type="spellStart"/>
+      <w:r>
+        <w:t>khác</w:t>
+      </w:r>
+      <w:proofErr w:type="spellEnd"/>
     </w:p>
     <w:p>
       <w:pPr>
@@ -609,32 +3179,132 @@
       <w:pPr>
         <w:spacing w:before="60" w:afterLines="60" w:after="144"/>
       </w:pPr>
-      <w:r>
-        <w:t xml:space="preserve">Đưa commit từ một nhánh khác vào 1 nhánh nào đấy </w:t>
-      </w:r>
-    </w:p>
-    <w:p>
-      <w:pPr>
-        <w:spacing w:before="60" w:afterLines="60" w:after="144"/>
-      </w:pPr>
-      <w:r>
-        <w:t>Vd: master &lt;-- A</w:t>
-      </w:r>
-    </w:p>
-    <w:p>
-      <w:pPr>
-        <w:spacing w:before="60" w:afterLines="60" w:after="144"/>
-      </w:pPr>
-      <w:r>
-        <w:t>Bước 1: git checkout master</w:t>
-      </w:r>
-    </w:p>
-    <w:p>
-      <w:pPr>
-        <w:spacing w:before="60" w:afterLines="60" w:after="144"/>
-      </w:pPr>
-      <w:r>
-        <w:t>Bước 2: git merge A</w:t>
+      <w:proofErr w:type="spellStart"/>
+      <w:r>
+        <w:t>Đưa</w:t>
+      </w:r>
+      <w:proofErr w:type="spellEnd"/>
+      <w:r>
+        <w:t xml:space="preserve"> commit </w:t>
+      </w:r>
+      <w:proofErr w:type="spellStart"/>
+      <w:r>
+        <w:t>từ</w:t>
+      </w:r>
+      <w:proofErr w:type="spellEnd"/>
+      <w:r>
+        <w:t xml:space="preserve"> </w:t>
+      </w:r>
+      <w:proofErr w:type="spellStart"/>
+      <w:r>
+        <w:t>một</w:t>
+      </w:r>
+      <w:proofErr w:type="spellEnd"/>
+      <w:r>
+        <w:t xml:space="preserve"> </w:t>
+      </w:r>
+      <w:proofErr w:type="spellStart"/>
+      <w:r>
+        <w:t>nhánh</w:t>
+      </w:r>
+      <w:proofErr w:type="spellEnd"/>
+      <w:r>
+        <w:t xml:space="preserve"> </w:t>
+      </w:r>
+      <w:proofErr w:type="spellStart"/>
+      <w:r>
+        <w:t>khác</w:t>
+      </w:r>
+      <w:proofErr w:type="spellEnd"/>
+      <w:r>
+        <w:t xml:space="preserve"> </w:t>
+      </w:r>
+      <w:proofErr w:type="spellStart"/>
+      <w:r>
+        <w:t>vào</w:t>
+      </w:r>
+      <w:proofErr w:type="spellEnd"/>
+      <w:r>
+        <w:t xml:space="preserve"> 1 </w:t>
+      </w:r>
+      <w:proofErr w:type="spellStart"/>
+      <w:r>
+        <w:t>nhánh</w:t>
+      </w:r>
+      <w:proofErr w:type="spellEnd"/>
+      <w:r>
+        <w:t xml:space="preserve"> </w:t>
+      </w:r>
+      <w:proofErr w:type="spellStart"/>
+      <w:r>
+        <w:t>nào</w:t>
+      </w:r>
+      <w:proofErr w:type="spellEnd"/>
+      <w:r>
+        <w:t xml:space="preserve"> </w:t>
+      </w:r>
+      <w:proofErr w:type="spellStart"/>
+      <w:r>
+        <w:t>đấy</w:t>
+      </w:r>
+      <w:proofErr w:type="spellEnd"/>
+      <w:r>
+        <w:t xml:space="preserve"> </w:t>
+      </w:r>
+    </w:p>
+    <w:p>
+      <w:pPr>
+        <w:spacing w:before="60" w:afterLines="60" w:after="144"/>
+      </w:pPr>
+      <w:proofErr w:type="spellStart"/>
+      <w:r>
+        <w:t>Vd</w:t>
+      </w:r>
+      <w:proofErr w:type="spellEnd"/>
+      <w:r>
+        <w:t>: master &lt;-- A</w:t>
+      </w:r>
+    </w:p>
+    <w:p>
+      <w:pPr>
+        <w:spacing w:before="60" w:afterLines="60" w:after="144"/>
+      </w:pPr>
+      <w:proofErr w:type="spellStart"/>
+      <w:r>
+        <w:t>Bước</w:t>
+      </w:r>
+      <w:proofErr w:type="spellEnd"/>
+      <w:r>
+        <w:t xml:space="preserve"> 1: </w:t>
+      </w:r>
+      <w:proofErr w:type="spellStart"/>
+      <w:r>
+        <w:t>git</w:t>
+      </w:r>
+      <w:proofErr w:type="spellEnd"/>
+      <w:r>
+        <w:t xml:space="preserve"> checkout master</w:t>
+      </w:r>
+    </w:p>
+    <w:p>
+      <w:pPr>
+        <w:spacing w:before="60" w:afterLines="60" w:after="144"/>
+      </w:pPr>
+      <w:proofErr w:type="spellStart"/>
+      <w:r>
+        <w:t>Bước</w:t>
+      </w:r>
+      <w:proofErr w:type="spellEnd"/>
+      <w:r>
+        <w:t xml:space="preserve"> 2: </w:t>
+      </w:r>
+      <w:proofErr w:type="spellStart"/>
+      <w:r>
+        <w:t>git</w:t>
+      </w:r>
+      <w:proofErr w:type="spellEnd"/>
+      <w:r>
+        <w:t xml:space="preserve"> merge A</w:t>
       </w:r>
     </w:p>
     <w:p>
@@ -650,9 +3320,67 @@
       <w:pPr>
         <w:spacing w:before="60" w:afterLines="60" w:after="144"/>
       </w:pPr>
-      <w:r>
-        <w:t>Kiểm tra xem đang có những nhánh nào</w:t>
-      </w:r>
+      <w:proofErr w:type="spellStart"/>
+      <w:r>
+        <w:t>Kiểm</w:t>
+      </w:r>
+      <w:proofErr w:type="spellEnd"/>
+      <w:r>
+        <w:t xml:space="preserve"> </w:t>
+      </w:r>
+      <w:proofErr w:type="spellStart"/>
+      <w:r>
+        <w:t>tra</w:t>
+      </w:r>
+      <w:proofErr w:type="spellEnd"/>
+      <w:r>
+        <w:t xml:space="preserve"> </w:t>
+      </w:r>
+      <w:proofErr w:type="spellStart"/>
+      <w:r>
+        <w:t>xem</w:t>
+      </w:r>
+      <w:proofErr w:type="spellEnd"/>
+      <w:r>
+        <w:t xml:space="preserve"> </w:t>
+      </w:r>
+      <w:proofErr w:type="spellStart"/>
+      <w:r>
+        <w:t>đang</w:t>
+      </w:r>
+      <w:proofErr w:type="spellEnd"/>
+      <w:r>
+        <w:t xml:space="preserve"> </w:t>
+      </w:r>
+      <w:proofErr w:type="spellStart"/>
+      <w:r>
+        <w:t>có</w:t>
+      </w:r>
+      <w:proofErr w:type="spellEnd"/>
+      <w:r>
+        <w:t xml:space="preserve"> </w:t>
+      </w:r>
+      <w:proofErr w:type="spellStart"/>
+      <w:r>
+        <w:t>những</w:t>
+      </w:r>
+      <w:proofErr w:type="spellEnd"/>
+      <w:r>
+        <w:t xml:space="preserve"> </w:t>
+      </w:r>
+      <w:proofErr w:type="spellStart"/>
+      <w:r>
+        <w:t>nhánh</w:t>
+      </w:r>
+      <w:proofErr w:type="spellEnd"/>
+      <w:r>
+        <w:t xml:space="preserve"> </w:t>
+      </w:r>
+      <w:proofErr w:type="spellStart"/>
+      <w:r>
+        <w:t>nào</w:t>
+      </w:r>
+      <w:proofErr w:type="spellEnd"/>
     </w:p>
     <w:p>
       <w:pPr>
@@ -662,7 +3390,15 @@
       <w:r>
         <w:lastRenderedPageBreak/>
         <w:tab/>
-        <w:t>5.12.1.git branch -D &lt;tên branch&gt;</w:t>
+        <w:t>5.12.1.git branch -D &lt;</w:t>
+      </w:r>
+      <w:proofErr w:type="spellStart"/>
+      <w:r>
+        <w:t>tên</w:t>
+      </w:r>
+      <w:proofErr w:type="spellEnd"/>
+      <w:r>
+        <w:t xml:space="preserve"> branch&gt;</w:t>
       </w:r>
     </w:p>
     <w:p>
@@ -671,7 +3407,22 @@
       </w:pPr>
       <w:r>
         <w:tab/>
-        <w:t>Xóa 1 nhánh (branch)</w:t>
+      </w:r>
+      <w:proofErr w:type="spellStart"/>
+      <w:r>
+        <w:t>Xóa</w:t>
+      </w:r>
+      <w:proofErr w:type="spellEnd"/>
+      <w:r>
+        <w:t xml:space="preserve"> 1 </w:t>
+      </w:r>
+      <w:proofErr w:type="spellStart"/>
+      <w:r>
+        <w:t>nhánh</w:t>
+      </w:r>
+      <w:proofErr w:type="spellEnd"/>
+      <w:r>
+        <w:t xml:space="preserve"> (branch)</w:t>
       </w:r>
     </w:p>
     <w:p>
@@ -686,16 +3437,90 @@
         <w:t>3</w:t>
       </w:r>
       <w:r>
-        <w:t>.git reset HEAD &lt;tên file&gt;</w:t>
-      </w:r>
-    </w:p>
-    <w:p>
-      <w:pPr>
-        <w:spacing w:before="60" w:afterLines="60" w:after="144"/>
-      </w:pPr>
-      <w:r>
-        <w:t>Đưa 1 file ở trạng thái stagging về trạng thái chưa stagging</w:t>
-      </w:r>
+        <w:t>.git reset HEAD &lt;</w:t>
+      </w:r>
+      <w:proofErr w:type="spellStart"/>
+      <w:r>
+        <w:t>tên</w:t>
+      </w:r>
+      <w:proofErr w:type="spellEnd"/>
+      <w:r>
+        <w:t xml:space="preserve"> file&gt;</w:t>
+      </w:r>
+    </w:p>
+    <w:p>
+      <w:pPr>
+        <w:spacing w:before="60" w:afterLines="60" w:after="144"/>
+      </w:pPr>
+      <w:proofErr w:type="spellStart"/>
+      <w:r>
+        <w:t>Đưa</w:t>
+      </w:r>
+      <w:proofErr w:type="spellEnd"/>
+      <w:r>
+        <w:t xml:space="preserve"> 1 file ở </w:t>
+      </w:r>
+      <w:proofErr w:type="spellStart"/>
+      <w:r>
+        <w:t>trạng</w:t>
+      </w:r>
+      <w:proofErr w:type="spellEnd"/>
+      <w:r>
+        <w:t xml:space="preserve"> </w:t>
+      </w:r>
+      <w:proofErr w:type="spellStart"/>
+      <w:r>
+        <w:t>thái</w:t>
+      </w:r>
+      <w:proofErr w:type="spellEnd"/>
+      <w:r>
+        <w:t xml:space="preserve"> </w:t>
+      </w:r>
+      <w:proofErr w:type="spellStart"/>
+      <w:r>
+        <w:t>stagging</w:t>
+      </w:r>
+      <w:proofErr w:type="spellEnd"/>
+      <w:r>
+        <w:t xml:space="preserve"> </w:t>
+      </w:r>
+      <w:proofErr w:type="spellStart"/>
+      <w:r>
+        <w:t>về</w:t>
+      </w:r>
+      <w:proofErr w:type="spellEnd"/>
+      <w:r>
+        <w:t xml:space="preserve"> </w:t>
+      </w:r>
+      <w:proofErr w:type="spellStart"/>
+      <w:r>
+        <w:t>trạng</w:t>
+      </w:r>
+      <w:proofErr w:type="spellEnd"/>
+      <w:r>
+        <w:t xml:space="preserve"> </w:t>
+      </w:r>
+      <w:proofErr w:type="spellStart"/>
+      <w:r>
+        <w:t>thái</w:t>
+      </w:r>
+      <w:proofErr w:type="spellEnd"/>
+      <w:r>
+        <w:t xml:space="preserve"> </w:t>
+      </w:r>
+      <w:proofErr w:type="spellStart"/>
+      <w:r>
+        <w:t>chưa</w:t>
+      </w:r>
+      <w:proofErr w:type="spellEnd"/>
+      <w:r>
+        <w:t xml:space="preserve"> </w:t>
+      </w:r>
+      <w:proofErr w:type="spellStart"/>
+      <w:r>
+        <w:t>stagging</w:t>
+      </w:r>
+      <w:proofErr w:type="spellEnd"/>
     </w:p>
     <w:p>
       <w:pPr>
@@ -709,12 +3534,139 @@
       <w:pPr>
         <w:spacing w:before="60" w:afterLines="60" w:after="144"/>
       </w:pPr>
-      <w:r>
-        <w:t>Đưa 1 file ở trạng thái add repository về trạng thái trước đó</w:t>
-      </w:r>
-      <w:r>
-        <w:t>, và xóa tất cả commit trên đường đi của nó</w:t>
-      </w:r>
+      <w:proofErr w:type="spellStart"/>
+      <w:r>
+        <w:t>Đưa</w:t>
+      </w:r>
+      <w:proofErr w:type="spellEnd"/>
+      <w:r>
+        <w:t xml:space="preserve"> 1 file ở </w:t>
+      </w:r>
+      <w:proofErr w:type="spellStart"/>
+      <w:r>
+        <w:t>trạng</w:t>
+      </w:r>
+      <w:proofErr w:type="spellEnd"/>
+      <w:r>
+        <w:t xml:space="preserve"> </w:t>
+      </w:r>
+      <w:proofErr w:type="spellStart"/>
+      <w:r>
+        <w:t>thái</w:t>
+      </w:r>
+      <w:proofErr w:type="spellEnd"/>
+      <w:r>
+        <w:t xml:space="preserve"> add repository </w:t>
+      </w:r>
+      <w:proofErr w:type="spellStart"/>
+      <w:r>
+        <w:t>về</w:t>
+      </w:r>
+      <w:proofErr w:type="spellEnd"/>
+      <w:r>
+        <w:t xml:space="preserve"> </w:t>
+      </w:r>
+      <w:proofErr w:type="spellStart"/>
+      <w:r>
+        <w:t>trạng</w:t>
+      </w:r>
+      <w:proofErr w:type="spellEnd"/>
+      <w:r>
+        <w:t xml:space="preserve"> </w:t>
+      </w:r>
+      <w:proofErr w:type="spellStart"/>
+      <w:r>
+        <w:t>thái</w:t>
+      </w:r>
+      <w:proofErr w:type="spellEnd"/>
+      <w:r>
+        <w:t xml:space="preserve"> </w:t>
+      </w:r>
+      <w:proofErr w:type="spellStart"/>
+      <w:r>
+        <w:t>trước</w:t>
+      </w:r>
+      <w:proofErr w:type="spellEnd"/>
+      <w:r>
+        <w:t xml:space="preserve"> </w:t>
+      </w:r>
+      <w:proofErr w:type="spellStart"/>
+      <w:r>
+        <w:t>đó</w:t>
+      </w:r>
+      <w:proofErr w:type="spellEnd"/>
+      <w:r>
+        <w:t xml:space="preserve">, </w:t>
+      </w:r>
+      <w:proofErr w:type="spellStart"/>
+      <w:r>
+        <w:t>và</w:t>
+      </w:r>
+      <w:proofErr w:type="spellEnd"/>
+      <w:r>
+        <w:t xml:space="preserve"> </w:t>
+      </w:r>
+      <w:proofErr w:type="spellStart"/>
+      <w:r>
+        <w:t>xóa</w:t>
+      </w:r>
+      <w:proofErr w:type="spellEnd"/>
+      <w:r>
+        <w:t xml:space="preserve"> </w:t>
+      </w:r>
+      <w:proofErr w:type="spellStart"/>
+      <w:r>
+        <w:t>tất</w:t>
+      </w:r>
+      <w:proofErr w:type="spellEnd"/>
+      <w:r>
+        <w:t xml:space="preserve"> </w:t>
+      </w:r>
+      <w:proofErr w:type="spellStart"/>
+      <w:r>
+        <w:t>cả</w:t>
+      </w:r>
+      <w:proofErr w:type="spellEnd"/>
+      <w:r>
+        <w:t xml:space="preserve"> commit </w:t>
+      </w:r>
+      <w:proofErr w:type="spellStart"/>
+      <w:r>
+        <w:t>trên</w:t>
+      </w:r>
+      <w:proofErr w:type="spellEnd"/>
+      <w:r>
+        <w:t xml:space="preserve"> </w:t>
+      </w:r>
+      <w:proofErr w:type="spellStart"/>
+      <w:r>
+        <w:t>đường</w:t>
+      </w:r>
+      <w:proofErr w:type="spellEnd"/>
+      <w:r>
+        <w:t xml:space="preserve"> </w:t>
+      </w:r>
+      <w:proofErr w:type="spellStart"/>
+      <w:r>
+        <w:t>đi</w:t>
+      </w:r>
+      <w:proofErr w:type="spellEnd"/>
+      <w:r>
+        <w:t xml:space="preserve"> </w:t>
+      </w:r>
+      <w:proofErr w:type="spellStart"/>
+      <w:r>
+        <w:t>của</w:t>
+      </w:r>
+      <w:proofErr w:type="spellEnd"/>
+      <w:r>
+        <w:t xml:space="preserve"> </w:t>
+      </w:r>
+      <w:proofErr w:type="spellStart"/>
+      <w:r>
+        <w:t>nó</w:t>
+      </w:r>
+      <w:proofErr w:type="spellEnd"/>
     </w:p>
     <w:p>
       <w:pPr>
@@ -722,7 +3674,15 @@
       </w:pPr>
       <w:r>
         <w:tab/>
-        <w:t>5.14.1.git reset --soft &lt;id của commit&gt;</w:t>
+        <w:t xml:space="preserve">5.14.1.git reset --soft &lt;id </w:t>
+      </w:r>
+      <w:proofErr w:type="spellStart"/>
+      <w:r>
+        <w:t>của</w:t>
+      </w:r>
+      <w:proofErr w:type="spellEnd"/>
+      <w:r>
+        <w:t xml:space="preserve"> commit&gt;</w:t>
       </w:r>
     </w:p>
     <w:p>
@@ -730,9 +3690,67 @@
         <w:spacing w:before="60" w:afterLines="60" w:after="144"/>
         <w:ind w:firstLine="720"/>
       </w:pPr>
-      <w:r>
-        <w:t>Dùng để thu hồi 1 commit về trạng thái stagging</w:t>
-      </w:r>
+      <w:proofErr w:type="spellStart"/>
+      <w:r>
+        <w:t>Dùng</w:t>
+      </w:r>
+      <w:proofErr w:type="spellEnd"/>
+      <w:r>
+        <w:t xml:space="preserve"> </w:t>
+      </w:r>
+      <w:proofErr w:type="spellStart"/>
+      <w:r>
+        <w:t>để</w:t>
+      </w:r>
+      <w:proofErr w:type="spellEnd"/>
+      <w:r>
+        <w:t xml:space="preserve"> </w:t>
+      </w:r>
+      <w:proofErr w:type="spellStart"/>
+      <w:r>
+        <w:t>thu</w:t>
+      </w:r>
+      <w:proofErr w:type="spellEnd"/>
+      <w:r>
+        <w:t xml:space="preserve"> </w:t>
+      </w:r>
+      <w:proofErr w:type="spellStart"/>
+      <w:r>
+        <w:t>hồi</w:t>
+      </w:r>
+      <w:proofErr w:type="spellEnd"/>
+      <w:r>
+        <w:t xml:space="preserve"> 1 commit </w:t>
+      </w:r>
+      <w:proofErr w:type="spellStart"/>
+      <w:r>
+        <w:t>về</w:t>
+      </w:r>
+      <w:proofErr w:type="spellEnd"/>
+      <w:r>
+        <w:t xml:space="preserve"> </w:t>
+      </w:r>
+      <w:proofErr w:type="spellStart"/>
+      <w:r>
+        <w:t>trạng</w:t>
+      </w:r>
+      <w:proofErr w:type="spellEnd"/>
+      <w:r>
+        <w:t xml:space="preserve"> </w:t>
+      </w:r>
+      <w:proofErr w:type="spellStart"/>
+      <w:r>
+        <w:t>thái</w:t>
+      </w:r>
+      <w:proofErr w:type="spellEnd"/>
+      <w:r>
+        <w:t xml:space="preserve"> </w:t>
+      </w:r>
+      <w:proofErr w:type="spellStart"/>
+      <w:r>
+        <w:t>stagging</w:t>
+      </w:r>
+      <w:proofErr w:type="spellEnd"/>
     </w:p>
     <w:p>
       <w:pPr>
@@ -740,7 +3758,15 @@
         <w:ind w:firstLine="720"/>
       </w:pPr>
       <w:r>
-        <w:t>5.14.2.git reset --mixed &lt;id của commit&gt;</w:t>
+        <w:t xml:space="preserve">5.14.2.git reset --mixed &lt;id </w:t>
+      </w:r>
+      <w:proofErr w:type="spellStart"/>
+      <w:r>
+        <w:t>của</w:t>
+      </w:r>
+      <w:proofErr w:type="spellEnd"/>
+      <w:r>
+        <w:t xml:space="preserve"> commit&gt;</w:t>
       </w:r>
     </w:p>
     <w:p>
@@ -748,11 +3774,61 @@
         <w:spacing w:before="60" w:afterLines="60" w:after="144"/>
         <w:ind w:firstLine="720"/>
       </w:pPr>
-      <w:r>
-        <w:t>Dùng để thu hồi 1 commit về trạ</w:t>
-      </w:r>
-      <w:r>
-        <w:t>ng thái working directory</w:t>
+      <w:proofErr w:type="spellStart"/>
+      <w:r>
+        <w:t>Dùng</w:t>
+      </w:r>
+      <w:proofErr w:type="spellEnd"/>
+      <w:r>
+        <w:t xml:space="preserve"> </w:t>
+      </w:r>
+      <w:proofErr w:type="spellStart"/>
+      <w:r>
+        <w:t>để</w:t>
+      </w:r>
+      <w:proofErr w:type="spellEnd"/>
+      <w:r>
+        <w:t xml:space="preserve"> </w:t>
+      </w:r>
+      <w:proofErr w:type="spellStart"/>
+      <w:r>
+        <w:t>thu</w:t>
+      </w:r>
+      <w:proofErr w:type="spellEnd"/>
+      <w:r>
+        <w:t xml:space="preserve"> </w:t>
+      </w:r>
+      <w:proofErr w:type="spellStart"/>
+      <w:r>
+        <w:t>hồi</w:t>
+      </w:r>
+      <w:proofErr w:type="spellEnd"/>
+      <w:r>
+        <w:t xml:space="preserve"> 1 commit </w:t>
+      </w:r>
+      <w:proofErr w:type="spellStart"/>
+      <w:r>
+        <w:t>về</w:t>
+      </w:r>
+      <w:proofErr w:type="spellEnd"/>
+      <w:r>
+        <w:t xml:space="preserve"> </w:t>
+      </w:r>
+      <w:proofErr w:type="spellStart"/>
+      <w:r>
+        <w:t>trạng</w:t>
+      </w:r>
+      <w:proofErr w:type="spellEnd"/>
+      <w:r>
+        <w:t xml:space="preserve"> </w:t>
+      </w:r>
+      <w:proofErr w:type="spellStart"/>
+      <w:r>
+        <w:t>thái</w:t>
+      </w:r>
+      <w:proofErr w:type="spellEnd"/>
+      <w:r>
+        <w:t xml:space="preserve"> working directory</w:t>
       </w:r>
     </w:p>
     <w:p>
@@ -761,13 +3837,15 @@
         <w:ind w:firstLine="720"/>
       </w:pPr>
       <w:r>
-        <w:t>5.14.2.git reset --</w:t>
-      </w:r>
-      <w:r>
-        <w:t>hard</w:t>
-      </w:r>
-      <w:r>
-        <w:t xml:space="preserve"> &lt;id của commit&gt;</w:t>
+        <w:t xml:space="preserve">5.14.2.git reset --hard &lt;id </w:t>
+      </w:r>
+      <w:proofErr w:type="spellStart"/>
+      <w:r>
+        <w:t>của</w:t>
+      </w:r>
+      <w:proofErr w:type="spellEnd"/>
+      <w:r>
+        <w:t xml:space="preserve"> commit&gt;</w:t>
       </w:r>
     </w:p>
     <w:p>
@@ -775,30 +3853,410 @@
         <w:spacing w:before="60" w:afterLines="60" w:after="144"/>
         <w:ind w:firstLine="720"/>
       </w:pPr>
-      <w:r>
-        <w:t>Dùng để thu hồi hẳn luôn, xóa commit đó luôn</w:t>
-      </w:r>
-      <w:r>
-        <w:t>. Khi dùng nên cẩn thận kẻo mất dữ liệu</w:t>
-      </w:r>
+      <w:proofErr w:type="spellStart"/>
+      <w:r>
+        <w:t>Dùng</w:t>
+      </w:r>
+      <w:proofErr w:type="spellEnd"/>
+      <w:r>
+        <w:t xml:space="preserve"> </w:t>
+      </w:r>
+      <w:proofErr w:type="spellStart"/>
+      <w:r>
+        <w:t>để</w:t>
+      </w:r>
+      <w:proofErr w:type="spellEnd"/>
+      <w:r>
+        <w:t xml:space="preserve"> </w:t>
+      </w:r>
+      <w:proofErr w:type="spellStart"/>
+      <w:r>
+        <w:t>thu</w:t>
+      </w:r>
+      <w:proofErr w:type="spellEnd"/>
+      <w:r>
+        <w:t xml:space="preserve"> </w:t>
+      </w:r>
+      <w:proofErr w:type="spellStart"/>
+      <w:r>
+        <w:t>hồi</w:t>
+      </w:r>
+      <w:proofErr w:type="spellEnd"/>
+      <w:r>
+        <w:t xml:space="preserve"> </w:t>
+      </w:r>
+      <w:proofErr w:type="spellStart"/>
+      <w:r>
+        <w:t>hẳn</w:t>
+      </w:r>
+      <w:proofErr w:type="spellEnd"/>
+      <w:r>
+        <w:t xml:space="preserve"> </w:t>
+      </w:r>
+      <w:proofErr w:type="spellStart"/>
+      <w:r>
+        <w:t>luôn</w:t>
+      </w:r>
+      <w:proofErr w:type="spellEnd"/>
+      <w:r>
+        <w:t xml:space="preserve">, </w:t>
+      </w:r>
+      <w:proofErr w:type="spellStart"/>
+      <w:r>
+        <w:t>xóa</w:t>
+      </w:r>
+      <w:proofErr w:type="spellEnd"/>
+      <w:r>
+        <w:t xml:space="preserve"> commit </w:t>
+      </w:r>
+      <w:proofErr w:type="spellStart"/>
+      <w:r>
+        <w:t>đó</w:t>
+      </w:r>
+      <w:proofErr w:type="spellEnd"/>
+      <w:r>
+        <w:t xml:space="preserve"> </w:t>
+      </w:r>
+      <w:proofErr w:type="spellStart"/>
+      <w:r>
+        <w:t>luôn</w:t>
+      </w:r>
+      <w:proofErr w:type="spellEnd"/>
+      <w:r>
+        <w:t xml:space="preserve">. </w:t>
+      </w:r>
+      <w:proofErr w:type="spellStart"/>
+      <w:r>
+        <w:t>Khi</w:t>
+      </w:r>
+      <w:proofErr w:type="spellEnd"/>
+      <w:r>
+        <w:t xml:space="preserve"> </w:t>
+      </w:r>
+      <w:proofErr w:type="spellStart"/>
+      <w:r>
+        <w:t>dùng</w:t>
+      </w:r>
+      <w:proofErr w:type="spellEnd"/>
+      <w:r>
+        <w:t xml:space="preserve"> </w:t>
+      </w:r>
+      <w:proofErr w:type="spellStart"/>
+      <w:r>
+        <w:t>nên</w:t>
+      </w:r>
+      <w:proofErr w:type="spellEnd"/>
+      <w:r>
+        <w:t xml:space="preserve"> </w:t>
+      </w:r>
+      <w:proofErr w:type="spellStart"/>
+      <w:r>
+        <w:t>cẩn</w:t>
+      </w:r>
+      <w:proofErr w:type="spellEnd"/>
+      <w:r>
+        <w:t xml:space="preserve"> </w:t>
+      </w:r>
+      <w:proofErr w:type="spellStart"/>
+      <w:r>
+        <w:t>thận</w:t>
+      </w:r>
+      <w:proofErr w:type="spellEnd"/>
+      <w:r>
+        <w:t xml:space="preserve"> </w:t>
+      </w:r>
+      <w:proofErr w:type="spellStart"/>
+      <w:r>
+        <w:t>kẻo</w:t>
+      </w:r>
+      <w:proofErr w:type="spellEnd"/>
+      <w:r>
+        <w:t xml:space="preserve"> </w:t>
+      </w:r>
+      <w:proofErr w:type="spellStart"/>
+      <w:r>
+        <w:t>mất</w:t>
+      </w:r>
+      <w:proofErr w:type="spellEnd"/>
+      <w:r>
+        <w:t xml:space="preserve"> </w:t>
+      </w:r>
+      <w:proofErr w:type="spellStart"/>
+      <w:r>
+        <w:t>dữ</w:t>
+      </w:r>
+      <w:proofErr w:type="spellEnd"/>
+      <w:r>
+        <w:t xml:space="preserve"> </w:t>
+      </w:r>
+      <w:proofErr w:type="spellStart"/>
+      <w:r>
+        <w:t>liệu</w:t>
+      </w:r>
+      <w:proofErr w:type="spellEnd"/>
     </w:p>
     <w:p>
       <w:pPr>
         <w:pStyle w:val="Subtitle"/>
       </w:pPr>
       <w:r>
-        <w:t>5.15.git revert &lt;tên commit&gt;</w:t>
-      </w:r>
-    </w:p>
-    <w:p>
-      <w:r>
-        <w:t>Dùng để tạo 1 commit là đảo ngược của commit được chọn, không ảnh hưởng đến các commit trên đường đi</w:t>
-      </w:r>
-      <w:r>
-        <w:t>, nhưng dễ làm thay đổi cấu trúc code -&gt; hạn chế dùng đối với những commit cũ</w:t>
-      </w:r>
-      <w:bookmarkStart w:id="0" w:name="_GoBack"/>
-      <w:bookmarkEnd w:id="0"/>
+        <w:t>5.15.git revert &lt;</w:t>
+      </w:r>
+      <w:proofErr w:type="spellStart"/>
+      <w:r>
+        <w:t>tên</w:t>
+      </w:r>
+      <w:proofErr w:type="spellEnd"/>
+      <w:r>
+        <w:t xml:space="preserve"> commit&gt;</w:t>
+      </w:r>
+    </w:p>
+    <w:p>
+      <w:proofErr w:type="spellStart"/>
+      <w:r>
+        <w:t>Dùng</w:t>
+      </w:r>
+      <w:proofErr w:type="spellEnd"/>
+      <w:r>
+        <w:t xml:space="preserve"> </w:t>
+      </w:r>
+      <w:proofErr w:type="spellStart"/>
+      <w:r>
+        <w:t>để</w:t>
+      </w:r>
+      <w:proofErr w:type="spellEnd"/>
+      <w:r>
+        <w:t xml:space="preserve"> </w:t>
+      </w:r>
+      <w:proofErr w:type="spellStart"/>
+      <w:r>
+        <w:t>tạo</w:t>
+      </w:r>
+      <w:proofErr w:type="spellEnd"/>
+      <w:r>
+        <w:t xml:space="preserve"> 1 commit </w:t>
+      </w:r>
+      <w:proofErr w:type="spellStart"/>
+      <w:r>
+        <w:t>là</w:t>
+      </w:r>
+      <w:proofErr w:type="spellEnd"/>
+      <w:r>
+        <w:t xml:space="preserve"> </w:t>
+      </w:r>
+      <w:proofErr w:type="spellStart"/>
+      <w:r>
+        <w:t>đảo</w:t>
+      </w:r>
+      <w:proofErr w:type="spellEnd"/>
+      <w:r>
+        <w:t xml:space="preserve"> </w:t>
+      </w:r>
+      <w:proofErr w:type="spellStart"/>
+      <w:r>
+        <w:t>ngược</w:t>
+      </w:r>
+      <w:proofErr w:type="spellEnd"/>
+      <w:r>
+        <w:t xml:space="preserve"> </w:t>
+      </w:r>
+      <w:proofErr w:type="spellStart"/>
+      <w:r>
+        <w:t>của</w:t>
+      </w:r>
+      <w:proofErr w:type="spellEnd"/>
+      <w:r>
+        <w:t xml:space="preserve"> commit </w:t>
+      </w:r>
+      <w:proofErr w:type="spellStart"/>
+      <w:r>
+        <w:t>được</w:t>
+      </w:r>
+      <w:proofErr w:type="spellEnd"/>
+      <w:r>
+        <w:t xml:space="preserve"> </w:t>
+      </w:r>
+      <w:proofErr w:type="spellStart"/>
+      <w:r>
+        <w:t>chọn</w:t>
+      </w:r>
+      <w:proofErr w:type="spellEnd"/>
+      <w:r>
+        <w:t xml:space="preserve">, </w:t>
+      </w:r>
+      <w:proofErr w:type="spellStart"/>
+      <w:r>
+        <w:t>không</w:t>
+      </w:r>
+      <w:proofErr w:type="spellEnd"/>
+      <w:r>
+        <w:t xml:space="preserve"> </w:t>
+      </w:r>
+      <w:proofErr w:type="spellStart"/>
+      <w:r>
+        <w:t>ảnh</w:t>
+      </w:r>
+      <w:proofErr w:type="spellEnd"/>
+      <w:r>
+        <w:t xml:space="preserve"> </w:t>
+      </w:r>
+      <w:proofErr w:type="spellStart"/>
+      <w:r>
+        <w:t>hưởng</w:t>
+      </w:r>
+      <w:proofErr w:type="spellEnd"/>
+      <w:r>
+        <w:t xml:space="preserve"> </w:t>
+      </w:r>
+      <w:proofErr w:type="spellStart"/>
+      <w:r>
+        <w:t>đến</w:t>
+      </w:r>
+      <w:proofErr w:type="spellEnd"/>
+      <w:r>
+        <w:t xml:space="preserve"> </w:t>
+      </w:r>
+      <w:proofErr w:type="spellStart"/>
+      <w:r>
+        <w:t>các</w:t>
+      </w:r>
+      <w:proofErr w:type="spellEnd"/>
+      <w:r>
+        <w:t xml:space="preserve"> commit </w:t>
+      </w:r>
+      <w:proofErr w:type="spellStart"/>
+      <w:r>
+        <w:t>trên</w:t>
+      </w:r>
+      <w:proofErr w:type="spellEnd"/>
+      <w:r>
+        <w:t xml:space="preserve"> </w:t>
+      </w:r>
+      <w:proofErr w:type="spellStart"/>
+      <w:r>
+        <w:t>đường</w:t>
+      </w:r>
+      <w:proofErr w:type="spellEnd"/>
+      <w:r>
+        <w:t xml:space="preserve"> </w:t>
+      </w:r>
+      <w:proofErr w:type="spellStart"/>
+      <w:r>
+        <w:t>đi</w:t>
+      </w:r>
+      <w:proofErr w:type="spellEnd"/>
+      <w:r>
+        <w:t xml:space="preserve">, </w:t>
+      </w:r>
+      <w:proofErr w:type="spellStart"/>
+      <w:r>
+        <w:t>nhưng</w:t>
+      </w:r>
+      <w:proofErr w:type="spellEnd"/>
+      <w:r>
+        <w:t xml:space="preserve"> </w:t>
+      </w:r>
+      <w:proofErr w:type="spellStart"/>
+      <w:r>
+        <w:t>dễ</w:t>
+      </w:r>
+      <w:proofErr w:type="spellEnd"/>
+      <w:r>
+        <w:t xml:space="preserve"> </w:t>
+      </w:r>
+      <w:proofErr w:type="spellStart"/>
+      <w:r>
+        <w:t>làm</w:t>
+      </w:r>
+      <w:proofErr w:type="spellEnd"/>
+      <w:r>
+        <w:t xml:space="preserve"> </w:t>
+      </w:r>
+      <w:proofErr w:type="spellStart"/>
+      <w:r>
+        <w:t>thay</w:t>
+      </w:r>
+      <w:proofErr w:type="spellEnd"/>
+      <w:r>
+        <w:t xml:space="preserve"> </w:t>
+      </w:r>
+      <w:proofErr w:type="spellStart"/>
+      <w:r>
+        <w:t>đổi</w:t>
+      </w:r>
+      <w:proofErr w:type="spellEnd"/>
+      <w:r>
+        <w:t xml:space="preserve"> </w:t>
+      </w:r>
+      <w:proofErr w:type="spellStart"/>
+      <w:r>
+        <w:t>cấu</w:t>
+      </w:r>
+      <w:proofErr w:type="spellEnd"/>
+      <w:r>
+        <w:t xml:space="preserve"> </w:t>
+      </w:r>
+      <w:proofErr w:type="spellStart"/>
+      <w:r>
+        <w:t>trúc</w:t>
+      </w:r>
+      <w:proofErr w:type="spellEnd"/>
+      <w:r>
+        <w:t xml:space="preserve"> code -&gt; </w:t>
+      </w:r>
+      <w:proofErr w:type="spellStart"/>
+      <w:r>
+        <w:t>hạn</w:t>
+      </w:r>
+      <w:proofErr w:type="spellEnd"/>
+      <w:r>
+        <w:t xml:space="preserve"> </w:t>
+      </w:r>
+      <w:proofErr w:type="spellStart"/>
+      <w:r>
+        <w:t>chế</w:t>
+      </w:r>
+      <w:proofErr w:type="spellEnd"/>
+      <w:r>
+        <w:t xml:space="preserve"> </w:t>
+      </w:r>
+      <w:proofErr w:type="spellStart"/>
+      <w:r>
+        <w:t>dùng</w:t>
+      </w:r>
+      <w:proofErr w:type="spellEnd"/>
+      <w:r>
+        <w:t xml:space="preserve"> </w:t>
+      </w:r>
+      <w:proofErr w:type="spellStart"/>
+      <w:r>
+        <w:t>đối</w:t>
+      </w:r>
+      <w:proofErr w:type="spellEnd"/>
+      <w:r>
+        <w:t xml:space="preserve"> </w:t>
+      </w:r>
+      <w:proofErr w:type="spellStart"/>
+      <w:r>
+        <w:t>với</w:t>
+      </w:r>
+      <w:proofErr w:type="spellEnd"/>
+      <w:r>
+        <w:t xml:space="preserve"> </w:t>
+      </w:r>
+      <w:proofErr w:type="spellStart"/>
+      <w:r>
+        <w:t>những</w:t>
+      </w:r>
+      <w:proofErr w:type="spellEnd"/>
+      <w:r>
+        <w:t xml:space="preserve"> commit </w:t>
+      </w:r>
+      <w:proofErr w:type="spellStart"/>
+      <w:r>
+        <w:t>cũ</w:t>
+      </w:r>
+      <w:proofErr w:type="spellEnd"/>
     </w:p>
     <w:p/>
     <w:p>
@@ -826,9 +4284,43 @@
       <w:pPr>
         <w:spacing w:before="60" w:afterLines="60" w:after="144"/>
       </w:pPr>
-      <w:r>
-        <w:t>Lấy code trên github về máy</w:t>
-      </w:r>
+      <w:proofErr w:type="spellStart"/>
+      <w:r>
+        <w:t>Lấy</w:t>
+      </w:r>
+      <w:proofErr w:type="spellEnd"/>
+      <w:r>
+        <w:t xml:space="preserve"> code </w:t>
+      </w:r>
+      <w:proofErr w:type="spellStart"/>
+      <w:r>
+        <w:t>trên</w:t>
+      </w:r>
+      <w:proofErr w:type="spellEnd"/>
+      <w:r>
+        <w:t xml:space="preserve"> </w:t>
+      </w:r>
+      <w:proofErr w:type="spellStart"/>
+      <w:r>
+        <w:t>github</w:t>
+      </w:r>
+      <w:proofErr w:type="spellEnd"/>
+      <w:r>
+        <w:t xml:space="preserve"> </w:t>
+      </w:r>
+      <w:proofErr w:type="spellStart"/>
+      <w:r>
+        <w:t>về</w:t>
+      </w:r>
+      <w:proofErr w:type="spellEnd"/>
+      <w:r>
+        <w:t xml:space="preserve"> </w:t>
+      </w:r>
+      <w:proofErr w:type="spellStart"/>
+      <w:r>
+        <w:t>máy</w:t>
+      </w:r>
+      <w:proofErr w:type="spellEnd"/>
     </w:p>
     <w:p>
       <w:pPr>
@@ -843,9 +4335,83 @@
       <w:pPr>
         <w:spacing w:before="60" w:afterLines="60" w:after="144"/>
       </w:pPr>
-      <w:r>
-        <w:t>Đồng bộ code từ 1 url cụ thể trên github về máy</w:t>
-      </w:r>
+      <w:proofErr w:type="spellStart"/>
+      <w:r>
+        <w:t>Đồng</w:t>
+      </w:r>
+      <w:proofErr w:type="spellEnd"/>
+      <w:r>
+        <w:t xml:space="preserve"> </w:t>
+      </w:r>
+      <w:proofErr w:type="spellStart"/>
+      <w:r>
+        <w:t>bộ</w:t>
+      </w:r>
+      <w:proofErr w:type="spellEnd"/>
+      <w:r>
+        <w:t xml:space="preserve"> code </w:t>
+      </w:r>
+      <w:proofErr w:type="spellStart"/>
+      <w:r>
+        <w:t>từ</w:t>
+      </w:r>
+      <w:proofErr w:type="spellEnd"/>
+      <w:r>
+        <w:t xml:space="preserve"> 1 </w:t>
+      </w:r>
+      <w:proofErr w:type="spellStart"/>
+      <w:r>
+        <w:t>url</w:t>
+      </w:r>
+      <w:proofErr w:type="spellEnd"/>
+      <w:r>
+        <w:t xml:space="preserve"> </w:t>
+      </w:r>
+      <w:proofErr w:type="spellStart"/>
+      <w:r>
+        <w:t>cụ</w:t>
+      </w:r>
+      <w:proofErr w:type="spellEnd"/>
+      <w:r>
+        <w:t xml:space="preserve"> </w:t>
+      </w:r>
+      <w:proofErr w:type="spellStart"/>
+      <w:r>
+        <w:t>thể</w:t>
+      </w:r>
+      <w:proofErr w:type="spellEnd"/>
+      <w:r>
+        <w:t xml:space="preserve"> </w:t>
+      </w:r>
+      <w:proofErr w:type="spellStart"/>
+      <w:r>
+        <w:t>trên</w:t>
+      </w:r>
+      <w:proofErr w:type="spellEnd"/>
+      <w:r>
+        <w:t xml:space="preserve"> </w:t>
+      </w:r>
+      <w:proofErr w:type="spellStart"/>
+      <w:r>
+        <w:t>github</w:t>
+      </w:r>
+      <w:proofErr w:type="spellEnd"/>
+      <w:r>
+        <w:t xml:space="preserve"> </w:t>
+      </w:r>
+      <w:proofErr w:type="spellStart"/>
+      <w:r>
+        <w:t>về</w:t>
+      </w:r>
+      <w:proofErr w:type="spellEnd"/>
+      <w:r>
+        <w:t xml:space="preserve"> </w:t>
+      </w:r>
+      <w:proofErr w:type="spellStart"/>
+      <w:r>
+        <w:t>máy</w:t>
+      </w:r>
+      <w:proofErr w:type="spellEnd"/>
     </w:p>
     <w:p>
       <w:pPr>
@@ -860,10 +4426,84 @@
       <w:pPr>
         <w:spacing w:before="60" w:afterLines="60" w:after="144"/>
       </w:pPr>
+      <w:proofErr w:type="spellStart"/>
       <w:r>
         <w:lastRenderedPageBreak/>
-        <w:t>Dùng để đồng bộ git trong máy lên trên github</w:t>
-      </w:r>
+        <w:t>Dùng</w:t>
+      </w:r>
+      <w:proofErr w:type="spellEnd"/>
+      <w:r>
+        <w:t xml:space="preserve"> </w:t>
+      </w:r>
+      <w:proofErr w:type="spellStart"/>
+      <w:r>
+        <w:t>để</w:t>
+      </w:r>
+      <w:proofErr w:type="spellEnd"/>
+      <w:r>
+        <w:t xml:space="preserve"> </w:t>
+      </w:r>
+      <w:proofErr w:type="spellStart"/>
+      <w:r>
+        <w:t>đồng</w:t>
+      </w:r>
+      <w:proofErr w:type="spellEnd"/>
+      <w:r>
+        <w:t xml:space="preserve"> </w:t>
+      </w:r>
+      <w:proofErr w:type="spellStart"/>
+      <w:r>
+        <w:t>bộ</w:t>
+      </w:r>
+      <w:proofErr w:type="spellEnd"/>
+      <w:r>
+        <w:t xml:space="preserve"> </w:t>
+      </w:r>
+      <w:proofErr w:type="spellStart"/>
+      <w:r>
+        <w:t>git</w:t>
+      </w:r>
+      <w:proofErr w:type="spellEnd"/>
+      <w:r>
+        <w:t xml:space="preserve"> </w:t>
+      </w:r>
+      <w:proofErr w:type="spellStart"/>
+      <w:r>
+        <w:t>trong</w:t>
+      </w:r>
+      <w:proofErr w:type="spellEnd"/>
+      <w:r>
+        <w:t xml:space="preserve"> </w:t>
+      </w:r>
+      <w:proofErr w:type="spellStart"/>
+      <w:r>
+        <w:t>máy</w:t>
+      </w:r>
+      <w:proofErr w:type="spellEnd"/>
+      <w:r>
+        <w:t xml:space="preserve"> </w:t>
+      </w:r>
+      <w:proofErr w:type="spellStart"/>
+      <w:r>
+        <w:t>lên</w:t>
+      </w:r>
+      <w:proofErr w:type="spellEnd"/>
+      <w:r>
+        <w:t xml:space="preserve"> </w:t>
+      </w:r>
+      <w:proofErr w:type="spellStart"/>
+      <w:r>
+        <w:t>trên</w:t>
+      </w:r>
+      <w:proofErr w:type="spellEnd"/>
+      <w:r>
+        <w:t xml:space="preserve"> </w:t>
+      </w:r>
+      <w:proofErr w:type="spellStart"/>
+      <w:r>
+        <w:t>github</w:t>
+      </w:r>
+      <w:proofErr w:type="spellEnd"/>
     </w:p>
     <w:p>
       <w:pPr>
@@ -2239,7 +5879,7 @@
 </file>
 
 <file path=customXml/itemProps1.xml><?xml version="1.0" encoding="utf-8"?>
-<ds:datastoreItem xmlns:ds="http://schemas.openxmlformats.org/officeDocument/2006/customXml" ds:itemID="{8EA63A23-E7FA-4E2E-A453-1823D426F9FB}">
+<ds:datastoreItem xmlns:ds="http://schemas.openxmlformats.org/officeDocument/2006/customXml" ds:itemID="{F544B342-F721-44A3-BD2B-0D4CDF47B428}">
   <ds:schemaRefs>
     <ds:schemaRef ds:uri="http://schemas.openxmlformats.org/officeDocument/2006/bibliography"/>
   </ds:schemaRefs>

</xml_diff>